<commit_message>
Revert "Merge branch 'main' of https://github.com/gusrn0505/TIL"
This reverts commit 33d6c510720e8fa7d69c6c832614c708920dc859, reversing
changes made to ebbcf32023eac2043b51e098739630814c2b2127.
</commit_message>
<xml_diff>
--- a/월별 계획 및 결과/9월 공부 계획.docx
+++ b/월별 계획 및 결과/9월 공부 계획.docx
@@ -10,7 +10,6 @@
           <w:bCs/>
         </w:rPr>
       </w:pPr>
-      <w:bookmarkStart w:id="0" w:name="_Hlk115820507"/>
       <w:r>
         <w:rPr>
           <w:b/>
@@ -124,7 +123,13 @@
         <w:t xml:space="preserve">하기 </w:t>
       </w:r>
     </w:p>
-    <w:p/>
+    <w:p>
+      <w:pPr>
+        <w:rPr>
+          <w:rFonts w:hint="eastAsia"/>
+        </w:rPr>
+      </w:pPr>
+    </w:p>
     <w:p>
       <w:pPr>
         <w:rPr>
@@ -1585,6 +1590,9 @@
       <w:pPr>
         <w:spacing w:before="240" w:line="120" w:lineRule="auto"/>
         <w:ind w:firstLineChars="200" w:firstLine="400"/>
+        <w:rPr>
+          <w:rFonts w:hint="eastAsia"/>
+        </w:rPr>
       </w:pPr>
       <w:r>
         <w:t>-</w:t>
@@ -1744,6 +1752,9 @@
       <w:pPr>
         <w:spacing w:before="240" w:line="120" w:lineRule="auto"/>
         <w:ind w:firstLine="204"/>
+        <w:rPr>
+          <w:rFonts w:hint="eastAsia"/>
+        </w:rPr>
       </w:pPr>
       <w:r>
         <w:rPr>
@@ -1770,7 +1781,13 @@
         <w:rPr>
           <w:rFonts w:hint="eastAsia"/>
         </w:rPr>
-        <w:t xml:space="preserve"> 주별 논문 </w:t>
+        <w:t xml:space="preserve"> </w:t>
+      </w:r>
+      <w:r>
+        <w:rPr>
+          <w:rFonts w:hint="eastAsia"/>
+        </w:rPr>
+        <w:t xml:space="preserve">주별 논문 </w:t>
       </w:r>
       <w:r>
         <w:t>5</w:t>
@@ -1861,6 +1878,9 @@
       <w:pPr>
         <w:spacing w:before="240" w:line="120" w:lineRule="auto"/>
         <w:ind w:firstLineChars="200" w:firstLine="400"/>
+        <w:rPr>
+          <w:rFonts w:hint="eastAsia"/>
+        </w:rPr>
       </w:pPr>
       <w:r>
         <w:t>- ~9/30</w:t>
@@ -1875,12 +1895,16 @@
     <w:p>
       <w:pPr>
         <w:spacing w:before="240" w:line="120" w:lineRule="auto"/>
+        <w:rPr>
+          <w:rFonts w:hint="eastAsia"/>
+        </w:rPr>
       </w:pPr>
     </w:p>
     <w:p>
       <w:pPr>
         <w:spacing w:after="0" w:line="0" w:lineRule="atLeast"/>
         <w:rPr>
+          <w:rFonts w:hint="eastAsia"/>
           <w:b/>
           <w:bCs/>
           <w:sz w:val="22"/>
@@ -1976,6 +2000,9 @@
         <w:autoSpaceDE/>
         <w:spacing w:before="240" w:after="0" w:line="120" w:lineRule="auto"/>
         <w:ind w:leftChars="0" w:hanging="357"/>
+        <w:rPr>
+          <w:rFonts w:hint="eastAsia"/>
+        </w:rPr>
       </w:pPr>
       <w:proofErr w:type="spellStart"/>
       <w:r>
@@ -2005,2446 +2032,6 @@
         </w:rPr>
         <w:t xml:space="preserve"> https://github.com/gusrn0505/TIL.git </w:t>
       </w:r>
-    </w:p>
-    <w:p>
-      <w:pPr>
-        <w:widowControl/>
-        <w:wordWrap/>
-        <w:autoSpaceDE/>
-        <w:autoSpaceDN/>
-        <w:spacing w:line="259" w:lineRule="auto"/>
-      </w:pPr>
-      <w:r>
-        <w:br w:type="page"/>
-      </w:r>
-    </w:p>
-    <w:bookmarkEnd w:id="0"/>
-    <w:p>
-      <w:pPr>
-        <w:jc w:val="center"/>
-        <w:rPr>
-          <w:b/>
-          <w:bCs/>
-        </w:rPr>
-      </w:pPr>
-      <w:r>
-        <w:rPr>
-          <w:b/>
-          <w:bCs/>
-          <w:sz w:val="32"/>
-          <w:szCs w:val="36"/>
-        </w:rPr>
-        <w:lastRenderedPageBreak/>
-        <w:t>9</w:t>
-      </w:r>
-      <w:r>
-        <w:rPr>
-          <w:rFonts w:hint="eastAsia"/>
-          <w:b/>
-          <w:bCs/>
-          <w:sz w:val="32"/>
-          <w:szCs w:val="36"/>
-        </w:rPr>
-        <w:t xml:space="preserve">월 </w:t>
-      </w:r>
-      <w:r>
-        <w:rPr>
-          <w:rFonts w:hint="eastAsia"/>
-          <w:b/>
-          <w:bCs/>
-          <w:sz w:val="32"/>
-          <w:szCs w:val="36"/>
-        </w:rPr>
-        <w:t>계획</w:t>
-      </w:r>
-      <w:r>
-        <w:rPr>
-          <w:b/>
-          <w:bCs/>
-          <w:sz w:val="32"/>
-          <w:szCs w:val="36"/>
-        </w:rPr>
-        <w:t xml:space="preserve"> </w:t>
-      </w:r>
-      <w:r>
-        <w:rPr>
-          <w:rFonts w:hint="eastAsia"/>
-          <w:b/>
-          <w:bCs/>
-          <w:sz w:val="32"/>
-          <w:szCs w:val="36"/>
-        </w:rPr>
-        <w:t>결과</w:t>
-      </w:r>
-    </w:p>
-    <w:p>
-      <w:pPr>
-        <w:jc w:val="right"/>
-      </w:pPr>
-      <w:r>
-        <w:rPr>
-          <w:rFonts w:hint="eastAsia"/>
-        </w:rPr>
-        <w:t xml:space="preserve">강현구 </w:t>
-      </w:r>
-    </w:p>
-    <w:p>
-      <w:pPr>
-        <w:rPr>
-          <w:b/>
-          <w:bCs/>
-          <w:sz w:val="22"/>
-          <w:szCs w:val="24"/>
-        </w:rPr>
-      </w:pPr>
-      <w:r>
-        <w:rPr>
-          <w:rFonts w:hint="eastAsia"/>
-          <w:b/>
-          <w:bCs/>
-          <w:sz w:val="22"/>
-          <w:szCs w:val="24"/>
-        </w:rPr>
-        <w:t xml:space="preserve">1. </w:t>
-      </w:r>
-      <w:r>
-        <w:rPr>
-          <w:rFonts w:hint="eastAsia"/>
-          <w:b/>
-          <w:bCs/>
-          <w:sz w:val="22"/>
-          <w:szCs w:val="24"/>
-        </w:rPr>
-        <w:t>결과</w:t>
-      </w:r>
-    </w:p>
-    <w:p>
-      <w:pPr>
-        <w:spacing w:before="240" w:line="120" w:lineRule="auto"/>
-        <w:ind w:firstLine="195"/>
-      </w:pPr>
-      <w:r>
-        <w:rPr>
-          <w:rFonts w:hint="eastAsia"/>
-        </w:rPr>
-        <w:t xml:space="preserve">1) 대학원 수업 및 강화학습 기본기 쌓기 </w:t>
-      </w:r>
-      <w:r>
-        <w:rPr>
-          <w:b/>
-          <w:bCs/>
-        </w:rPr>
-        <w:t xml:space="preserve">(80% </w:t>
-      </w:r>
-      <w:r>
-        <w:rPr>
-          <w:rFonts w:hint="eastAsia"/>
-          <w:b/>
-          <w:bCs/>
-        </w:rPr>
-        <w:t>완료)</w:t>
-      </w:r>
-    </w:p>
-    <w:p>
-      <w:pPr>
-        <w:spacing w:before="240" w:line="120" w:lineRule="auto"/>
-        <w:ind w:firstLineChars="200" w:firstLine="400"/>
-      </w:pPr>
-      <w:r>
-        <w:t>-</w:t>
-      </w:r>
-      <w:r>
-        <w:rPr>
-          <w:rFonts w:hint="eastAsia"/>
-        </w:rPr>
-        <w:t xml:space="preserve"> </w:t>
-      </w:r>
-      <w:proofErr w:type="gramStart"/>
-      <w:r>
-        <w:rPr>
-          <w:rFonts w:hint="eastAsia"/>
-        </w:rPr>
-        <w:t xml:space="preserve">인공지능 </w:t>
-      </w:r>
-      <w:r>
-        <w:t>/</w:t>
-      </w:r>
-      <w:proofErr w:type="gramEnd"/>
-      <w:r>
-        <w:t xml:space="preserve"> </w:t>
-      </w:r>
-      <w:r>
-        <w:rPr>
-          <w:rFonts w:hint="eastAsia"/>
-        </w:rPr>
-        <w:t xml:space="preserve">추천시스템 </w:t>
-      </w:r>
-      <w:r>
-        <w:t xml:space="preserve">: </w:t>
-      </w:r>
-      <w:r>
-        <w:rPr>
-          <w:rFonts w:hint="eastAsia"/>
-        </w:rPr>
-        <w:t>수업 내용 정리 및 논문 주제와 연결하기</w:t>
-      </w:r>
-      <w:r>
-        <w:rPr>
-          <w:b/>
-          <w:bCs/>
-        </w:rPr>
-        <w:t>(</w:t>
-      </w:r>
-      <w:r>
-        <w:rPr>
-          <w:rFonts w:hint="eastAsia"/>
-          <w:b/>
-          <w:bCs/>
-        </w:rPr>
-        <w:t>완료)</w:t>
-      </w:r>
-      <w:r>
-        <w:t xml:space="preserve"> </w:t>
-      </w:r>
-    </w:p>
-    <w:p>
-      <w:pPr>
-        <w:spacing w:before="240" w:line="120" w:lineRule="auto"/>
-        <w:ind w:firstLineChars="200" w:firstLine="400"/>
-      </w:pPr>
-      <w:r>
-        <w:rPr>
-          <w:rFonts w:hint="eastAsia"/>
-        </w:rPr>
-        <w:t>-</w:t>
-      </w:r>
-      <w:r>
-        <w:t xml:space="preserve"> </w:t>
-      </w:r>
-      <w:r>
-        <w:rPr>
-          <w:rFonts w:hint="eastAsia"/>
-        </w:rPr>
-        <w:t xml:space="preserve">수업 </w:t>
-      </w:r>
-      <w:r>
-        <w:t>3</w:t>
-      </w:r>
-      <w:r>
-        <w:rPr>
-          <w:rFonts w:hint="eastAsia"/>
-        </w:rPr>
-        <w:t xml:space="preserve">개 내용 </w:t>
-      </w:r>
-      <w:proofErr w:type="gramStart"/>
-      <w:r>
-        <w:rPr>
-          <w:rFonts w:hint="eastAsia"/>
-        </w:rPr>
-        <w:t>정리</w:t>
-      </w:r>
-      <w:r>
-        <w:rPr>
-          <w:rFonts w:hint="eastAsia"/>
-        </w:rPr>
-        <w:t xml:space="preserve"> </w:t>
-      </w:r>
-      <w:r>
-        <w:t>:</w:t>
-      </w:r>
-      <w:proofErr w:type="gramEnd"/>
-      <w:r>
-        <w:t xml:space="preserve"> </w:t>
-      </w:r>
-      <w:r>
-        <w:rPr>
-          <w:rFonts w:hint="eastAsia"/>
-          <w:b/>
-          <w:bCs/>
-        </w:rPr>
-        <w:t>(완료)</w:t>
-      </w:r>
-    </w:p>
-    <w:p>
-      <w:pPr>
-        <w:spacing w:before="240" w:line="120" w:lineRule="auto"/>
-        <w:ind w:firstLineChars="200" w:firstLine="400"/>
-      </w:pPr>
-      <w:r>
-        <w:t xml:space="preserve">- </w:t>
-      </w:r>
-      <w:r>
-        <w:rPr>
-          <w:rFonts w:hint="eastAsia"/>
-        </w:rPr>
-        <w:t xml:space="preserve">강화학습 </w:t>
-      </w:r>
-      <w:proofErr w:type="gramStart"/>
-      <w:r>
-        <w:rPr>
-          <w:rFonts w:hint="eastAsia"/>
-        </w:rPr>
-        <w:t xml:space="preserve">이론 </w:t>
-      </w:r>
-      <w:r>
-        <w:t>:</w:t>
-      </w:r>
-      <w:proofErr w:type="gramEnd"/>
-      <w:r>
-        <w:t xml:space="preserve"> 2</w:t>
-      </w:r>
-      <w:r>
-        <w:rPr>
-          <w:rFonts w:hint="eastAsia"/>
-        </w:rPr>
-        <w:t xml:space="preserve">주 당 </w:t>
-      </w:r>
-      <w:r>
-        <w:t>Chapter 1</w:t>
-      </w:r>
-      <w:r>
-        <w:rPr>
-          <w:rFonts w:hint="eastAsia"/>
-        </w:rPr>
-        <w:t xml:space="preserve">개 숙독 </w:t>
-      </w:r>
-      <w:r>
-        <w:t xml:space="preserve">/ </w:t>
-      </w:r>
-      <w:r>
-        <w:rPr>
-          <w:rFonts w:hint="eastAsia"/>
-        </w:rPr>
-        <w:t xml:space="preserve">정리 </w:t>
-      </w:r>
-      <w:r>
-        <w:t xml:space="preserve">/ </w:t>
-      </w:r>
-      <w:r>
-        <w:rPr>
-          <w:rFonts w:hint="eastAsia"/>
-        </w:rPr>
-        <w:t>구현</w:t>
-      </w:r>
-      <w:r>
-        <w:t xml:space="preserve"> </w:t>
-      </w:r>
-      <w:r>
-        <w:rPr>
-          <w:b/>
-          <w:bCs/>
-        </w:rPr>
-        <w:t>(50%)</w:t>
-      </w:r>
-      <w:r>
-        <w:t xml:space="preserve"> </w:t>
-      </w:r>
-    </w:p>
-    <w:p>
-      <w:pPr>
-        <w:spacing w:before="240" w:line="120" w:lineRule="auto"/>
-        <w:ind w:firstLine="204"/>
-      </w:pPr>
-      <w:r>
-        <w:rPr>
-          <w:rFonts w:hint="eastAsia"/>
-        </w:rPr>
-        <w:t xml:space="preserve">2) 논문 주제 선정하기 </w:t>
-      </w:r>
-    </w:p>
-    <w:p>
-      <w:pPr>
-        <w:spacing w:before="240" w:line="120" w:lineRule="auto"/>
-        <w:ind w:firstLineChars="200" w:firstLine="400"/>
-      </w:pPr>
-      <w:r>
-        <w:t>-</w:t>
-      </w:r>
-      <w:r>
-        <w:rPr>
-          <w:rFonts w:hint="eastAsia"/>
-        </w:rPr>
-        <w:t xml:space="preserve"> 주별 논문 </w:t>
-      </w:r>
-      <w:r>
-        <w:t>5</w:t>
-      </w:r>
-      <w:r>
-        <w:rPr>
-          <w:rFonts w:hint="eastAsia"/>
-        </w:rPr>
-        <w:t xml:space="preserve">개 숙독 및 정리하기 </w:t>
-      </w:r>
-      <w:r>
-        <w:t>(9</w:t>
-      </w:r>
-      <w:r>
-        <w:rPr>
-          <w:rFonts w:hint="eastAsia"/>
-        </w:rPr>
-        <w:t xml:space="preserve">월 간 총 </w:t>
-      </w:r>
-      <w:r>
-        <w:t>20</w:t>
-      </w:r>
-      <w:r>
-        <w:rPr>
-          <w:rFonts w:hint="eastAsia"/>
-        </w:rPr>
-        <w:t>개 논문 정리)</w:t>
-      </w:r>
-      <w:r>
-        <w:t xml:space="preserve"> </w:t>
-      </w:r>
-      <w:r>
-        <w:rPr>
-          <w:b/>
-          <w:bCs/>
-        </w:rPr>
-        <w:t>(</w:t>
-      </w:r>
-      <w:r>
-        <w:rPr>
-          <w:rFonts w:hint="eastAsia"/>
-          <w:b/>
-          <w:bCs/>
-        </w:rPr>
-        <w:t>완료)</w:t>
-      </w:r>
-    </w:p>
-    <w:p>
-      <w:pPr>
-        <w:spacing w:before="240" w:line="120" w:lineRule="auto"/>
-        <w:ind w:firstLineChars="200" w:firstLine="400"/>
-        <w:rPr>
-          <w:strike/>
-        </w:rPr>
-      </w:pPr>
-      <w:r>
-        <w:rPr>
-          <w:rFonts w:hint="eastAsia"/>
-          <w:strike/>
-        </w:rPr>
-        <w:t>-</w:t>
-      </w:r>
-      <w:r>
-        <w:rPr>
-          <w:strike/>
-        </w:rPr>
-        <w:t xml:space="preserve"> ~9/16</w:t>
-      </w:r>
-      <w:r>
-        <w:rPr>
-          <w:rFonts w:hint="eastAsia"/>
-          <w:strike/>
-        </w:rPr>
-        <w:t xml:space="preserve">까지 확률모델 </w:t>
-      </w:r>
-      <w:r>
-        <w:rPr>
-          <w:strike/>
-        </w:rPr>
-        <w:t xml:space="preserve">&amp; </w:t>
-      </w:r>
-      <w:r>
-        <w:rPr>
-          <w:rFonts w:hint="eastAsia"/>
-          <w:strike/>
-        </w:rPr>
-        <w:t xml:space="preserve">추천 시스템 </w:t>
-      </w:r>
-      <w:r>
-        <w:rPr>
-          <w:strike/>
-        </w:rPr>
-        <w:t xml:space="preserve">&amp; </w:t>
-      </w:r>
-      <w:r>
-        <w:rPr>
-          <w:rFonts w:hint="eastAsia"/>
-          <w:strike/>
-        </w:rPr>
-        <w:t>G</w:t>
-      </w:r>
-      <w:r>
-        <w:rPr>
-          <w:strike/>
-        </w:rPr>
-        <w:t>eneralization 3</w:t>
-      </w:r>
-      <w:r>
-        <w:rPr>
-          <w:rFonts w:hint="eastAsia"/>
-          <w:strike/>
-        </w:rPr>
-        <w:t xml:space="preserve">개를 아우르는 주제 후보 </w:t>
-      </w:r>
-      <w:r>
-        <w:rPr>
-          <w:strike/>
-        </w:rPr>
-        <w:t>5</w:t>
-      </w:r>
-      <w:r>
-        <w:rPr>
-          <w:rFonts w:hint="eastAsia"/>
-          <w:strike/>
-        </w:rPr>
-        <w:t>개 선정</w:t>
-      </w:r>
-      <w:r>
-        <w:rPr>
-          <w:rFonts w:hint="eastAsia"/>
-          <w:strike/>
-        </w:rPr>
-        <w:t xml:space="preserve"> </w:t>
-      </w:r>
-    </w:p>
-    <w:p>
-      <w:pPr>
-        <w:spacing w:before="240" w:line="120" w:lineRule="auto"/>
-        <w:ind w:firstLineChars="200" w:firstLine="400"/>
-        <w:rPr>
-          <w:strike/>
-        </w:rPr>
-      </w:pPr>
-      <w:r>
-        <w:rPr>
-          <w:strike/>
-        </w:rPr>
-        <w:t>- ~9/30</w:t>
-      </w:r>
-      <w:r>
-        <w:rPr>
-          <w:rFonts w:hint="eastAsia"/>
-          <w:strike/>
-        </w:rPr>
-        <w:t xml:space="preserve">까지 각 주제 후보들 깊게 조사 및 최종 논문 주제 선정할 것 </w:t>
-      </w:r>
-    </w:p>
-    <w:p>
-      <w:pPr>
-        <w:spacing w:before="240" w:line="120" w:lineRule="auto"/>
-        <w:ind w:firstLineChars="200" w:firstLine="400"/>
-        <w:rPr>
-          <w:b/>
-          <w:bCs/>
-        </w:rPr>
-      </w:pPr>
-      <w:r>
-        <w:rPr>
-          <w:b/>
-          <w:bCs/>
-        </w:rPr>
-        <w:t xml:space="preserve">-&gt; </w:t>
-      </w:r>
-      <w:r>
-        <w:rPr>
-          <w:rFonts w:hint="eastAsia"/>
-          <w:b/>
-          <w:bCs/>
-        </w:rPr>
-        <w:t>희망 연구 분야 및 교수님 정리 완료</w:t>
-      </w:r>
-      <w:r>
-        <w:rPr>
-          <w:b/>
-          <w:bCs/>
-        </w:rPr>
-        <w:t xml:space="preserve">. Bayesian Network </w:t>
-      </w:r>
-      <w:r>
-        <w:rPr>
-          <w:rFonts w:hint="eastAsia"/>
-          <w:b/>
-          <w:bCs/>
-        </w:rPr>
-        <w:t>쪽으로 연구시도해볼 것</w:t>
-      </w:r>
-    </w:p>
-    <w:p>
-      <w:pPr>
-        <w:spacing w:before="240" w:line="120" w:lineRule="auto"/>
-        <w:ind w:firstLineChars="200" w:firstLine="400"/>
-        <w:rPr>
-          <w:rFonts w:hint="eastAsia"/>
-          <w:b/>
-          <w:bCs/>
-        </w:rPr>
-      </w:pPr>
-      <w:r>
-        <w:rPr>
-          <w:b/>
-          <w:bCs/>
-        </w:rPr>
-        <w:t xml:space="preserve">-&gt; Active learning </w:t>
-      </w:r>
-      <w:r>
-        <w:rPr>
-          <w:rFonts w:hint="eastAsia"/>
-          <w:b/>
-          <w:bCs/>
-        </w:rPr>
-        <w:t xml:space="preserve">적용 쪽으로 현재 판단 중 </w:t>
-      </w:r>
-    </w:p>
-    <w:p>
-      <w:pPr>
-        <w:ind w:firstLine="195"/>
-      </w:pPr>
-      <w:r>
-        <w:t xml:space="preserve">3) </w:t>
-      </w:r>
-      <w:r>
-        <w:rPr>
-          <w:rFonts w:hint="eastAsia"/>
-        </w:rPr>
-        <w:t xml:space="preserve">그 외 </w:t>
-      </w:r>
-    </w:p>
-    <w:p>
-      <w:pPr>
-        <w:ind w:firstLine="195"/>
-        <w:rPr>
-          <w:b/>
-          <w:bCs/>
-        </w:rPr>
-      </w:pPr>
-      <w:r>
-        <w:rPr>
-          <w:rFonts w:hint="eastAsia"/>
-          <w:b/>
-          <w:bCs/>
-        </w:rPr>
-        <w:t xml:space="preserve"> </w:t>
-      </w:r>
-      <w:r>
-        <w:rPr>
-          <w:b/>
-          <w:bCs/>
-        </w:rPr>
-        <w:t xml:space="preserve">- </w:t>
-      </w:r>
-      <w:r>
-        <w:rPr>
-          <w:rFonts w:hint="eastAsia"/>
-          <w:b/>
-          <w:bCs/>
-        </w:rPr>
-        <w:t xml:space="preserve">학과 </w:t>
-      </w:r>
-      <w:proofErr w:type="spellStart"/>
-      <w:r>
-        <w:rPr>
-          <w:rFonts w:hint="eastAsia"/>
-          <w:b/>
-          <w:bCs/>
-        </w:rPr>
-        <w:t>사람들과의</w:t>
-      </w:r>
-      <w:proofErr w:type="spellEnd"/>
-      <w:r>
-        <w:rPr>
-          <w:rFonts w:hint="eastAsia"/>
-          <w:b/>
-          <w:bCs/>
-        </w:rPr>
-        <w:t xml:space="preserve"> 연락,</w:t>
-      </w:r>
-      <w:r>
-        <w:rPr>
-          <w:b/>
-          <w:bCs/>
-        </w:rPr>
-        <w:t xml:space="preserve"> </w:t>
-      </w:r>
-      <w:r>
-        <w:rPr>
-          <w:rFonts w:hint="eastAsia"/>
-          <w:b/>
-          <w:bCs/>
-        </w:rPr>
-        <w:t>교수님 과의 교류,</w:t>
-      </w:r>
-      <w:r>
-        <w:rPr>
-          <w:b/>
-          <w:bCs/>
-        </w:rPr>
-        <w:t xml:space="preserve"> </w:t>
-      </w:r>
-      <w:r>
-        <w:rPr>
-          <w:rFonts w:hint="eastAsia"/>
-          <w:b/>
-          <w:bCs/>
-        </w:rPr>
-        <w:t xml:space="preserve">친구와의 만남 등 첫 </w:t>
-      </w:r>
-      <w:r>
-        <w:rPr>
-          <w:b/>
-          <w:bCs/>
-        </w:rPr>
-        <w:t>1</w:t>
-      </w:r>
-      <w:r>
-        <w:rPr>
-          <w:rFonts w:hint="eastAsia"/>
-          <w:b/>
-          <w:bCs/>
-        </w:rPr>
-        <w:t xml:space="preserve">달로는 매우 알차고 성공적 </w:t>
-      </w:r>
-    </w:p>
-    <w:p>
-      <w:pPr>
-        <w:ind w:firstLine="195"/>
-        <w:rPr>
-          <w:rFonts w:hint="eastAsia"/>
-          <w:b/>
-          <w:bCs/>
-        </w:rPr>
-      </w:pPr>
-    </w:p>
-    <w:p>
-      <w:pPr>
-        <w:rPr>
-          <w:b/>
-          <w:bCs/>
-          <w:sz w:val="22"/>
-          <w:szCs w:val="24"/>
-        </w:rPr>
-      </w:pPr>
-      <w:r>
-        <w:rPr>
-          <w:rFonts w:hint="eastAsia"/>
-          <w:b/>
-          <w:bCs/>
-          <w:sz w:val="22"/>
-          <w:szCs w:val="24"/>
-        </w:rPr>
-        <w:t xml:space="preserve">2. </w:t>
-      </w:r>
-      <w:r>
-        <w:rPr>
-          <w:rFonts w:hint="eastAsia"/>
-          <w:b/>
-          <w:bCs/>
-          <w:sz w:val="22"/>
-          <w:szCs w:val="24"/>
-        </w:rPr>
-        <w:t xml:space="preserve">공부 </w:t>
-      </w:r>
-      <w:proofErr w:type="gramStart"/>
-      <w:r>
-        <w:rPr>
-          <w:rFonts w:hint="eastAsia"/>
-          <w:b/>
-          <w:bCs/>
-          <w:sz w:val="22"/>
-          <w:szCs w:val="24"/>
-        </w:rPr>
-        <w:t xml:space="preserve">기간 </w:t>
-      </w:r>
-      <w:r>
-        <w:rPr>
-          <w:b/>
-          <w:bCs/>
-          <w:sz w:val="22"/>
-          <w:szCs w:val="24"/>
-        </w:rPr>
-        <w:t>:</w:t>
-      </w:r>
-      <w:proofErr w:type="gramEnd"/>
-      <w:r>
-        <w:rPr>
-          <w:b/>
-          <w:bCs/>
-          <w:sz w:val="22"/>
-          <w:szCs w:val="24"/>
-        </w:rPr>
-        <w:t xml:space="preserve"> </w:t>
-      </w:r>
-      <w:r>
-        <w:rPr>
-          <w:rFonts w:hint="eastAsia"/>
-          <w:b/>
-          <w:bCs/>
-          <w:sz w:val="22"/>
-          <w:szCs w:val="24"/>
-        </w:rPr>
-        <w:t xml:space="preserve">총 </w:t>
-      </w:r>
-      <w:r>
-        <w:rPr>
-          <w:b/>
-          <w:bCs/>
-          <w:sz w:val="22"/>
-          <w:szCs w:val="24"/>
-        </w:rPr>
-        <w:t>30</w:t>
-      </w:r>
-      <w:r>
-        <w:rPr>
-          <w:rFonts w:hint="eastAsia"/>
-          <w:b/>
-          <w:bCs/>
-          <w:sz w:val="22"/>
-          <w:szCs w:val="24"/>
-        </w:rPr>
-        <w:t xml:space="preserve">일 중 </w:t>
-      </w:r>
-      <w:r>
-        <w:rPr>
-          <w:b/>
-          <w:bCs/>
-          <w:sz w:val="22"/>
-          <w:szCs w:val="24"/>
-        </w:rPr>
-        <w:t>25</w:t>
-      </w:r>
-      <w:r>
-        <w:rPr>
-          <w:rFonts w:hint="eastAsia"/>
-          <w:b/>
-          <w:bCs/>
-          <w:sz w:val="22"/>
-          <w:szCs w:val="24"/>
-        </w:rPr>
-        <w:t>일 공부</w:t>
-      </w:r>
-    </w:p>
-    <w:tbl>
-      <w:tblPr>
-        <w:tblStyle w:val="a4"/>
-        <w:tblW w:w="0" w:type="auto"/>
-        <w:tblInd w:w="0" w:type="dxa"/>
-        <w:tblLook w:val="04A0" w:firstRow="1" w:lastRow="0" w:firstColumn="1" w:lastColumn="0" w:noHBand="0" w:noVBand="1"/>
-      </w:tblPr>
-      <w:tblGrid>
-        <w:gridCol w:w="1288"/>
-        <w:gridCol w:w="1288"/>
-        <w:gridCol w:w="1288"/>
-        <w:gridCol w:w="1288"/>
-        <w:gridCol w:w="1288"/>
-        <w:gridCol w:w="1288"/>
-        <w:gridCol w:w="1288"/>
-      </w:tblGrid>
-      <w:tr>
-        <w:tc>
-          <w:tcPr>
-            <w:tcW w:w="9016" w:type="dxa"/>
-            <w:gridSpan w:val="7"/>
-            <w:tcBorders>
-              <w:top w:val="single" w:sz="4" w:space="0" w:color="auto"/>
-              <w:left w:val="single" w:sz="4" w:space="0" w:color="auto"/>
-              <w:bottom w:val="single" w:sz="4" w:space="0" w:color="auto"/>
-              <w:right w:val="single" w:sz="4" w:space="0" w:color="auto"/>
-            </w:tcBorders>
-            <w:hideMark/>
-          </w:tcPr>
-          <w:p>
-            <w:pPr>
-              <w:spacing w:line="240" w:lineRule="auto"/>
-              <w:jc w:val="center"/>
-              <w:rPr>
-                <w:b/>
-                <w:bCs/>
-                <w:sz w:val="22"/>
-                <w:szCs w:val="24"/>
-              </w:rPr>
-            </w:pPr>
-            <w:r>
-              <w:rPr>
-                <w:rFonts w:hint="eastAsia"/>
-                <w:b/>
-                <w:bCs/>
-                <w:sz w:val="22"/>
-                <w:szCs w:val="24"/>
-              </w:rPr>
-              <w:t>&lt;</w:t>
-            </w:r>
-            <w:r>
-              <w:rPr>
-                <w:b/>
-                <w:bCs/>
-                <w:sz w:val="22"/>
-                <w:szCs w:val="24"/>
-              </w:rPr>
-              <w:t>9</w:t>
-            </w:r>
-            <w:r>
-              <w:rPr>
-                <w:rFonts w:hint="eastAsia"/>
-                <w:b/>
-                <w:bCs/>
-                <w:sz w:val="22"/>
-                <w:szCs w:val="24"/>
-              </w:rPr>
-              <w:t>월&gt;</w:t>
-            </w:r>
-          </w:p>
-        </w:tc>
-      </w:tr>
-      <w:tr>
-        <w:tc>
-          <w:tcPr>
-            <w:tcW w:w="1288" w:type="dxa"/>
-            <w:tcBorders>
-              <w:top w:val="single" w:sz="4" w:space="0" w:color="auto"/>
-              <w:left w:val="single" w:sz="4" w:space="0" w:color="auto"/>
-              <w:bottom w:val="single" w:sz="4" w:space="0" w:color="auto"/>
-              <w:right w:val="single" w:sz="4" w:space="0" w:color="auto"/>
-            </w:tcBorders>
-            <w:shd w:val="clear" w:color="auto" w:fill="auto"/>
-          </w:tcPr>
-          <w:p>
-            <w:pPr>
-              <w:spacing w:line="240" w:lineRule="auto"/>
-              <w:jc w:val="center"/>
-              <w:rPr>
-                <w:color w:val="FF0000"/>
-                <w:sz w:val="22"/>
-                <w:szCs w:val="24"/>
-              </w:rPr>
-            </w:pPr>
-          </w:p>
-        </w:tc>
-        <w:tc>
-          <w:tcPr>
-            <w:tcW w:w="1288" w:type="dxa"/>
-            <w:tcBorders>
-              <w:top w:val="single" w:sz="4" w:space="0" w:color="auto"/>
-              <w:left w:val="single" w:sz="4" w:space="0" w:color="auto"/>
-              <w:bottom w:val="single" w:sz="4" w:space="0" w:color="auto"/>
-              <w:right w:val="single" w:sz="4" w:space="0" w:color="auto"/>
-            </w:tcBorders>
-            <w:shd w:val="clear" w:color="auto" w:fill="auto"/>
-          </w:tcPr>
-          <w:p>
-            <w:pPr>
-              <w:spacing w:line="240" w:lineRule="auto"/>
-              <w:jc w:val="center"/>
-              <w:rPr>
-                <w:sz w:val="22"/>
-                <w:szCs w:val="24"/>
-              </w:rPr>
-            </w:pPr>
-          </w:p>
-        </w:tc>
-        <w:tc>
-          <w:tcPr>
-            <w:tcW w:w="1288" w:type="dxa"/>
-            <w:tcBorders>
-              <w:top w:val="single" w:sz="4" w:space="0" w:color="auto"/>
-              <w:left w:val="single" w:sz="4" w:space="0" w:color="auto"/>
-              <w:bottom w:val="single" w:sz="4" w:space="0" w:color="auto"/>
-              <w:right w:val="single" w:sz="4" w:space="0" w:color="auto"/>
-            </w:tcBorders>
-            <w:shd w:val="clear" w:color="auto" w:fill="auto"/>
-          </w:tcPr>
-          <w:p>
-            <w:pPr>
-              <w:spacing w:line="240" w:lineRule="auto"/>
-              <w:jc w:val="center"/>
-              <w:rPr>
-                <w:sz w:val="22"/>
-                <w:szCs w:val="24"/>
-              </w:rPr>
-            </w:pPr>
-          </w:p>
-        </w:tc>
-        <w:tc>
-          <w:tcPr>
-            <w:tcW w:w="1288" w:type="dxa"/>
-            <w:tcBorders>
-              <w:top w:val="single" w:sz="4" w:space="0" w:color="auto"/>
-              <w:left w:val="single" w:sz="4" w:space="0" w:color="auto"/>
-              <w:bottom w:val="single" w:sz="4" w:space="0" w:color="auto"/>
-              <w:right w:val="single" w:sz="4" w:space="0" w:color="auto"/>
-            </w:tcBorders>
-            <w:shd w:val="clear" w:color="auto" w:fill="auto"/>
-          </w:tcPr>
-          <w:p>
-            <w:pPr>
-              <w:spacing w:line="240" w:lineRule="auto"/>
-              <w:jc w:val="center"/>
-              <w:rPr>
-                <w:sz w:val="22"/>
-                <w:szCs w:val="24"/>
-              </w:rPr>
-            </w:pPr>
-          </w:p>
-        </w:tc>
-        <w:tc>
-          <w:tcPr>
-            <w:tcW w:w="1288" w:type="dxa"/>
-            <w:tcBorders>
-              <w:top w:val="single" w:sz="4" w:space="0" w:color="auto"/>
-              <w:left w:val="single" w:sz="4" w:space="0" w:color="auto"/>
-              <w:bottom w:val="single" w:sz="4" w:space="0" w:color="auto"/>
-              <w:right w:val="single" w:sz="4" w:space="0" w:color="auto"/>
-            </w:tcBorders>
-            <w:shd w:val="clear" w:color="auto" w:fill="auto"/>
-          </w:tcPr>
-          <w:p>
-            <w:pPr>
-              <w:spacing w:line="240" w:lineRule="auto"/>
-              <w:jc w:val="center"/>
-              <w:rPr>
-                <w:b/>
-                <w:bCs/>
-                <w:sz w:val="22"/>
-                <w:szCs w:val="24"/>
-              </w:rPr>
-            </w:pPr>
-            <w:r>
-              <w:rPr>
-                <w:rFonts w:hint="eastAsia"/>
-                <w:b/>
-                <w:bCs/>
-                <w:sz w:val="22"/>
-                <w:szCs w:val="24"/>
-              </w:rPr>
-              <w:t>1</w:t>
-            </w:r>
-          </w:p>
-        </w:tc>
-        <w:tc>
-          <w:tcPr>
-            <w:tcW w:w="1288" w:type="dxa"/>
-            <w:tcBorders>
-              <w:top w:val="single" w:sz="4" w:space="0" w:color="auto"/>
-              <w:left w:val="single" w:sz="4" w:space="0" w:color="auto"/>
-              <w:bottom w:val="single" w:sz="4" w:space="0" w:color="auto"/>
-              <w:right w:val="single" w:sz="4" w:space="0" w:color="auto"/>
-            </w:tcBorders>
-            <w:shd w:val="clear" w:color="auto" w:fill="auto"/>
-          </w:tcPr>
-          <w:p>
-            <w:pPr>
-              <w:spacing w:line="240" w:lineRule="auto"/>
-              <w:jc w:val="center"/>
-              <w:rPr>
-                <w:b/>
-                <w:bCs/>
-                <w:sz w:val="22"/>
-                <w:szCs w:val="24"/>
-              </w:rPr>
-            </w:pPr>
-            <w:r>
-              <w:rPr>
-                <w:rFonts w:hint="eastAsia"/>
-                <w:b/>
-                <w:bCs/>
-                <w:sz w:val="22"/>
-                <w:szCs w:val="24"/>
-              </w:rPr>
-              <w:t>2</w:t>
-            </w:r>
-          </w:p>
-        </w:tc>
-        <w:tc>
-          <w:tcPr>
-            <w:tcW w:w="1288" w:type="dxa"/>
-            <w:tcBorders>
-              <w:top w:val="single" w:sz="4" w:space="0" w:color="auto"/>
-              <w:left w:val="single" w:sz="4" w:space="0" w:color="auto"/>
-              <w:bottom w:val="single" w:sz="4" w:space="0" w:color="auto"/>
-              <w:right w:val="single" w:sz="4" w:space="0" w:color="auto"/>
-            </w:tcBorders>
-            <w:shd w:val="clear" w:color="auto" w:fill="auto"/>
-          </w:tcPr>
-          <w:p>
-            <w:pPr>
-              <w:spacing w:line="240" w:lineRule="auto"/>
-              <w:jc w:val="center"/>
-              <w:rPr>
-                <w:color w:val="4472C4" w:themeColor="accent1"/>
-                <w:sz w:val="22"/>
-                <w:szCs w:val="24"/>
-              </w:rPr>
-            </w:pPr>
-            <w:r>
-              <w:rPr>
-                <w:rFonts w:hint="eastAsia"/>
-                <w:color w:val="4472C4" w:themeColor="accent1"/>
-                <w:sz w:val="22"/>
-                <w:szCs w:val="24"/>
-              </w:rPr>
-              <w:t>3</w:t>
-            </w:r>
-          </w:p>
-        </w:tc>
-      </w:tr>
-      <w:tr>
-        <w:tc>
-          <w:tcPr>
-            <w:tcW w:w="1288" w:type="dxa"/>
-            <w:tcBorders>
-              <w:top w:val="single" w:sz="4" w:space="0" w:color="auto"/>
-              <w:left w:val="single" w:sz="4" w:space="0" w:color="auto"/>
-              <w:bottom w:val="single" w:sz="4" w:space="0" w:color="auto"/>
-              <w:right w:val="single" w:sz="4" w:space="0" w:color="auto"/>
-            </w:tcBorders>
-            <w:shd w:val="clear" w:color="auto" w:fill="auto"/>
-          </w:tcPr>
-          <w:p>
-            <w:pPr>
-              <w:spacing w:line="240" w:lineRule="auto"/>
-              <w:jc w:val="center"/>
-              <w:rPr>
-                <w:color w:val="FF0000"/>
-                <w:sz w:val="22"/>
-                <w:szCs w:val="24"/>
-              </w:rPr>
-            </w:pPr>
-            <w:r>
-              <w:rPr>
-                <w:rFonts w:hint="eastAsia"/>
-                <w:color w:val="FF0000"/>
-                <w:sz w:val="22"/>
-                <w:szCs w:val="24"/>
-              </w:rPr>
-              <w:t>4</w:t>
-            </w:r>
-          </w:p>
-        </w:tc>
-        <w:tc>
-          <w:tcPr>
-            <w:tcW w:w="1288" w:type="dxa"/>
-            <w:tcBorders>
-              <w:top w:val="single" w:sz="4" w:space="0" w:color="auto"/>
-              <w:left w:val="single" w:sz="4" w:space="0" w:color="auto"/>
-              <w:bottom w:val="single" w:sz="4" w:space="0" w:color="auto"/>
-              <w:right w:val="single" w:sz="4" w:space="0" w:color="auto"/>
-            </w:tcBorders>
-            <w:shd w:val="clear" w:color="auto" w:fill="auto"/>
-          </w:tcPr>
-          <w:p>
-            <w:pPr>
-              <w:spacing w:line="240" w:lineRule="auto"/>
-              <w:jc w:val="center"/>
-              <w:rPr>
-                <w:b/>
-                <w:bCs/>
-                <w:sz w:val="22"/>
-                <w:szCs w:val="24"/>
-              </w:rPr>
-            </w:pPr>
-            <w:r>
-              <w:rPr>
-                <w:rFonts w:hint="eastAsia"/>
-                <w:b/>
-                <w:bCs/>
-                <w:sz w:val="22"/>
-                <w:szCs w:val="24"/>
-              </w:rPr>
-              <w:t>5</w:t>
-            </w:r>
-          </w:p>
-        </w:tc>
-        <w:tc>
-          <w:tcPr>
-            <w:tcW w:w="1288" w:type="dxa"/>
-            <w:tcBorders>
-              <w:top w:val="single" w:sz="4" w:space="0" w:color="auto"/>
-              <w:left w:val="single" w:sz="4" w:space="0" w:color="auto"/>
-              <w:bottom w:val="single" w:sz="4" w:space="0" w:color="auto"/>
-              <w:right w:val="single" w:sz="4" w:space="0" w:color="auto"/>
-            </w:tcBorders>
-            <w:shd w:val="clear" w:color="auto" w:fill="auto"/>
-          </w:tcPr>
-          <w:p>
-            <w:pPr>
-              <w:spacing w:line="240" w:lineRule="auto"/>
-              <w:jc w:val="center"/>
-              <w:rPr>
-                <w:b/>
-                <w:bCs/>
-                <w:sz w:val="22"/>
-                <w:szCs w:val="24"/>
-              </w:rPr>
-            </w:pPr>
-            <w:r>
-              <w:rPr>
-                <w:rFonts w:hint="eastAsia"/>
-                <w:b/>
-                <w:bCs/>
-                <w:sz w:val="22"/>
-                <w:szCs w:val="24"/>
-              </w:rPr>
-              <w:t>6</w:t>
-            </w:r>
-          </w:p>
-        </w:tc>
-        <w:tc>
-          <w:tcPr>
-            <w:tcW w:w="1288" w:type="dxa"/>
-            <w:tcBorders>
-              <w:top w:val="single" w:sz="4" w:space="0" w:color="auto"/>
-              <w:left w:val="single" w:sz="4" w:space="0" w:color="auto"/>
-              <w:bottom w:val="single" w:sz="4" w:space="0" w:color="auto"/>
-              <w:right w:val="single" w:sz="4" w:space="0" w:color="auto"/>
-            </w:tcBorders>
-            <w:shd w:val="clear" w:color="auto" w:fill="auto"/>
-          </w:tcPr>
-          <w:p>
-            <w:pPr>
-              <w:spacing w:line="240" w:lineRule="auto"/>
-              <w:jc w:val="center"/>
-              <w:rPr>
-                <w:b/>
-                <w:bCs/>
-                <w:sz w:val="22"/>
-                <w:szCs w:val="24"/>
-              </w:rPr>
-            </w:pPr>
-            <w:r>
-              <w:rPr>
-                <w:rFonts w:hint="eastAsia"/>
-                <w:b/>
-                <w:bCs/>
-                <w:sz w:val="22"/>
-                <w:szCs w:val="24"/>
-              </w:rPr>
-              <w:t>7</w:t>
-            </w:r>
-          </w:p>
-        </w:tc>
-        <w:tc>
-          <w:tcPr>
-            <w:tcW w:w="1288" w:type="dxa"/>
-            <w:tcBorders>
-              <w:top w:val="single" w:sz="4" w:space="0" w:color="auto"/>
-              <w:left w:val="single" w:sz="4" w:space="0" w:color="auto"/>
-              <w:bottom w:val="single" w:sz="4" w:space="0" w:color="auto"/>
-              <w:right w:val="single" w:sz="4" w:space="0" w:color="auto"/>
-            </w:tcBorders>
-            <w:shd w:val="clear" w:color="auto" w:fill="auto"/>
-          </w:tcPr>
-          <w:p>
-            <w:pPr>
-              <w:spacing w:line="240" w:lineRule="auto"/>
-              <w:jc w:val="center"/>
-              <w:rPr>
-                <w:b/>
-                <w:bCs/>
-                <w:sz w:val="22"/>
-                <w:szCs w:val="24"/>
-              </w:rPr>
-            </w:pPr>
-            <w:r>
-              <w:rPr>
-                <w:rFonts w:hint="eastAsia"/>
-                <w:b/>
-                <w:bCs/>
-                <w:sz w:val="22"/>
-                <w:szCs w:val="24"/>
-              </w:rPr>
-              <w:t>8</w:t>
-            </w:r>
-          </w:p>
-        </w:tc>
-        <w:tc>
-          <w:tcPr>
-            <w:tcW w:w="1288" w:type="dxa"/>
-            <w:tcBorders>
-              <w:top w:val="single" w:sz="4" w:space="0" w:color="auto"/>
-              <w:left w:val="single" w:sz="4" w:space="0" w:color="auto"/>
-              <w:bottom w:val="single" w:sz="4" w:space="0" w:color="auto"/>
-              <w:right w:val="single" w:sz="4" w:space="0" w:color="auto"/>
-            </w:tcBorders>
-            <w:shd w:val="clear" w:color="auto" w:fill="FFFF00"/>
-          </w:tcPr>
-          <w:p>
-            <w:pPr>
-              <w:spacing w:line="240" w:lineRule="auto"/>
-              <w:jc w:val="center"/>
-              <w:rPr>
-                <w:sz w:val="22"/>
-                <w:szCs w:val="24"/>
-              </w:rPr>
-            </w:pPr>
-            <w:r>
-              <w:rPr>
-                <w:rFonts w:hint="eastAsia"/>
-                <w:sz w:val="22"/>
-                <w:szCs w:val="24"/>
-              </w:rPr>
-              <w:t>9</w:t>
-            </w:r>
-          </w:p>
-        </w:tc>
-        <w:tc>
-          <w:tcPr>
-            <w:tcW w:w="1288" w:type="dxa"/>
-            <w:tcBorders>
-              <w:top w:val="single" w:sz="4" w:space="0" w:color="auto"/>
-              <w:left w:val="single" w:sz="4" w:space="0" w:color="auto"/>
-              <w:bottom w:val="single" w:sz="4" w:space="0" w:color="auto"/>
-              <w:right w:val="single" w:sz="4" w:space="0" w:color="auto"/>
-            </w:tcBorders>
-            <w:shd w:val="clear" w:color="auto" w:fill="FFFF00"/>
-          </w:tcPr>
-          <w:p>
-            <w:pPr>
-              <w:spacing w:line="240" w:lineRule="auto"/>
-              <w:jc w:val="center"/>
-              <w:rPr>
-                <w:color w:val="4472C4" w:themeColor="accent1"/>
-                <w:sz w:val="22"/>
-                <w:szCs w:val="24"/>
-              </w:rPr>
-            </w:pPr>
-            <w:r>
-              <w:rPr>
-                <w:rFonts w:hint="eastAsia"/>
-                <w:color w:val="4472C4" w:themeColor="accent1"/>
-                <w:sz w:val="22"/>
-                <w:szCs w:val="24"/>
-              </w:rPr>
-              <w:t>1</w:t>
-            </w:r>
-            <w:r>
-              <w:rPr>
-                <w:color w:val="4472C4" w:themeColor="accent1"/>
-                <w:sz w:val="22"/>
-                <w:szCs w:val="24"/>
-              </w:rPr>
-              <w:t>0</w:t>
-            </w:r>
-          </w:p>
-        </w:tc>
-      </w:tr>
-      <w:tr>
-        <w:tc>
-          <w:tcPr>
-            <w:tcW w:w="1288" w:type="dxa"/>
-            <w:tcBorders>
-              <w:top w:val="single" w:sz="4" w:space="0" w:color="auto"/>
-              <w:left w:val="single" w:sz="4" w:space="0" w:color="auto"/>
-              <w:bottom w:val="single" w:sz="4" w:space="0" w:color="auto"/>
-              <w:right w:val="single" w:sz="4" w:space="0" w:color="auto"/>
-            </w:tcBorders>
-            <w:shd w:val="clear" w:color="auto" w:fill="FFFF00"/>
-          </w:tcPr>
-          <w:p>
-            <w:pPr>
-              <w:spacing w:line="240" w:lineRule="auto"/>
-              <w:jc w:val="center"/>
-              <w:rPr>
-                <w:color w:val="FF0000"/>
-                <w:sz w:val="22"/>
-                <w:szCs w:val="24"/>
-              </w:rPr>
-            </w:pPr>
-            <w:r>
-              <w:rPr>
-                <w:rFonts w:hint="eastAsia"/>
-                <w:color w:val="FF0000"/>
-                <w:sz w:val="22"/>
-                <w:szCs w:val="24"/>
-              </w:rPr>
-              <w:t>1</w:t>
-            </w:r>
-            <w:r>
-              <w:rPr>
-                <w:color w:val="FF0000"/>
-                <w:sz w:val="22"/>
-                <w:szCs w:val="24"/>
-              </w:rPr>
-              <w:t>1</w:t>
-            </w:r>
-          </w:p>
-        </w:tc>
-        <w:tc>
-          <w:tcPr>
-            <w:tcW w:w="1288" w:type="dxa"/>
-            <w:tcBorders>
-              <w:top w:val="single" w:sz="4" w:space="0" w:color="auto"/>
-              <w:left w:val="single" w:sz="4" w:space="0" w:color="auto"/>
-              <w:bottom w:val="single" w:sz="4" w:space="0" w:color="auto"/>
-              <w:right w:val="single" w:sz="4" w:space="0" w:color="auto"/>
-            </w:tcBorders>
-            <w:shd w:val="clear" w:color="auto" w:fill="auto"/>
-          </w:tcPr>
-          <w:p>
-            <w:pPr>
-              <w:spacing w:line="240" w:lineRule="auto"/>
-              <w:jc w:val="center"/>
-              <w:rPr>
-                <w:b/>
-                <w:bCs/>
-                <w:sz w:val="22"/>
-                <w:szCs w:val="24"/>
-              </w:rPr>
-            </w:pPr>
-            <w:r>
-              <w:rPr>
-                <w:rFonts w:hint="eastAsia"/>
-                <w:b/>
-                <w:bCs/>
-                <w:sz w:val="22"/>
-                <w:szCs w:val="24"/>
-              </w:rPr>
-              <w:t>1</w:t>
-            </w:r>
-            <w:r>
-              <w:rPr>
-                <w:b/>
-                <w:bCs/>
-                <w:sz w:val="22"/>
-                <w:szCs w:val="24"/>
-              </w:rPr>
-              <w:t>2</w:t>
-            </w:r>
-          </w:p>
-        </w:tc>
-        <w:tc>
-          <w:tcPr>
-            <w:tcW w:w="1288" w:type="dxa"/>
-            <w:tcBorders>
-              <w:top w:val="single" w:sz="4" w:space="0" w:color="auto"/>
-              <w:left w:val="single" w:sz="4" w:space="0" w:color="auto"/>
-              <w:bottom w:val="single" w:sz="4" w:space="0" w:color="auto"/>
-              <w:right w:val="single" w:sz="4" w:space="0" w:color="auto"/>
-            </w:tcBorders>
-            <w:shd w:val="clear" w:color="auto" w:fill="auto"/>
-          </w:tcPr>
-          <w:p>
-            <w:pPr>
-              <w:spacing w:line="240" w:lineRule="auto"/>
-              <w:jc w:val="center"/>
-              <w:rPr>
-                <w:b/>
-                <w:bCs/>
-                <w:sz w:val="22"/>
-                <w:szCs w:val="24"/>
-              </w:rPr>
-            </w:pPr>
-            <w:r>
-              <w:rPr>
-                <w:rFonts w:hint="eastAsia"/>
-                <w:b/>
-                <w:bCs/>
-                <w:sz w:val="22"/>
-                <w:szCs w:val="24"/>
-              </w:rPr>
-              <w:t>1</w:t>
-            </w:r>
-            <w:r>
-              <w:rPr>
-                <w:b/>
-                <w:bCs/>
-                <w:sz w:val="22"/>
-                <w:szCs w:val="24"/>
-              </w:rPr>
-              <w:t>3</w:t>
-            </w:r>
-          </w:p>
-        </w:tc>
-        <w:tc>
-          <w:tcPr>
-            <w:tcW w:w="1288" w:type="dxa"/>
-            <w:tcBorders>
-              <w:top w:val="single" w:sz="4" w:space="0" w:color="auto"/>
-              <w:left w:val="single" w:sz="4" w:space="0" w:color="auto"/>
-              <w:bottom w:val="single" w:sz="4" w:space="0" w:color="auto"/>
-              <w:right w:val="single" w:sz="4" w:space="0" w:color="auto"/>
-            </w:tcBorders>
-            <w:shd w:val="clear" w:color="auto" w:fill="auto"/>
-          </w:tcPr>
-          <w:p>
-            <w:pPr>
-              <w:spacing w:line="240" w:lineRule="auto"/>
-              <w:jc w:val="center"/>
-              <w:rPr>
-                <w:b/>
-                <w:bCs/>
-                <w:sz w:val="22"/>
-                <w:szCs w:val="24"/>
-              </w:rPr>
-            </w:pPr>
-            <w:r>
-              <w:rPr>
-                <w:rFonts w:hint="eastAsia"/>
-                <w:b/>
-                <w:bCs/>
-                <w:sz w:val="22"/>
-                <w:szCs w:val="24"/>
-              </w:rPr>
-              <w:t>1</w:t>
-            </w:r>
-            <w:r>
-              <w:rPr>
-                <w:b/>
-                <w:bCs/>
-                <w:sz w:val="22"/>
-                <w:szCs w:val="24"/>
-              </w:rPr>
-              <w:t>4</w:t>
-            </w:r>
-          </w:p>
-        </w:tc>
-        <w:tc>
-          <w:tcPr>
-            <w:tcW w:w="1288" w:type="dxa"/>
-            <w:tcBorders>
-              <w:top w:val="single" w:sz="4" w:space="0" w:color="auto"/>
-              <w:left w:val="single" w:sz="4" w:space="0" w:color="auto"/>
-              <w:bottom w:val="single" w:sz="4" w:space="0" w:color="auto"/>
-              <w:right w:val="single" w:sz="4" w:space="0" w:color="auto"/>
-            </w:tcBorders>
-            <w:shd w:val="clear" w:color="auto" w:fill="auto"/>
-          </w:tcPr>
-          <w:p>
-            <w:pPr>
-              <w:spacing w:line="240" w:lineRule="auto"/>
-              <w:jc w:val="center"/>
-              <w:rPr>
-                <w:b/>
-                <w:bCs/>
-                <w:sz w:val="22"/>
-                <w:szCs w:val="24"/>
-              </w:rPr>
-            </w:pPr>
-            <w:r>
-              <w:rPr>
-                <w:rFonts w:hint="eastAsia"/>
-                <w:b/>
-                <w:bCs/>
-                <w:sz w:val="22"/>
-                <w:szCs w:val="24"/>
-              </w:rPr>
-              <w:t>1</w:t>
-            </w:r>
-            <w:r>
-              <w:rPr>
-                <w:b/>
-                <w:bCs/>
-                <w:sz w:val="22"/>
-                <w:szCs w:val="24"/>
-              </w:rPr>
-              <w:t>5</w:t>
-            </w:r>
-          </w:p>
-        </w:tc>
-        <w:tc>
-          <w:tcPr>
-            <w:tcW w:w="1288" w:type="dxa"/>
-            <w:tcBorders>
-              <w:top w:val="single" w:sz="4" w:space="0" w:color="auto"/>
-              <w:left w:val="single" w:sz="4" w:space="0" w:color="auto"/>
-              <w:bottom w:val="single" w:sz="4" w:space="0" w:color="auto"/>
-              <w:right w:val="single" w:sz="4" w:space="0" w:color="auto"/>
-            </w:tcBorders>
-            <w:shd w:val="clear" w:color="auto" w:fill="auto"/>
-          </w:tcPr>
-          <w:p>
-            <w:pPr>
-              <w:spacing w:line="240" w:lineRule="auto"/>
-              <w:jc w:val="center"/>
-              <w:rPr>
-                <w:b/>
-                <w:bCs/>
-                <w:sz w:val="22"/>
-                <w:szCs w:val="24"/>
-              </w:rPr>
-            </w:pPr>
-            <w:r>
-              <w:rPr>
-                <w:rFonts w:hint="eastAsia"/>
-                <w:b/>
-                <w:bCs/>
-                <w:sz w:val="22"/>
-                <w:szCs w:val="24"/>
-              </w:rPr>
-              <w:t>1</w:t>
-            </w:r>
-            <w:r>
-              <w:rPr>
-                <w:b/>
-                <w:bCs/>
-                <w:sz w:val="22"/>
-                <w:szCs w:val="24"/>
-              </w:rPr>
-              <w:t>6</w:t>
-            </w:r>
-          </w:p>
-        </w:tc>
-        <w:tc>
-          <w:tcPr>
-            <w:tcW w:w="1288" w:type="dxa"/>
-            <w:tcBorders>
-              <w:top w:val="single" w:sz="4" w:space="0" w:color="auto"/>
-              <w:left w:val="single" w:sz="4" w:space="0" w:color="auto"/>
-              <w:bottom w:val="single" w:sz="4" w:space="0" w:color="auto"/>
-              <w:right w:val="single" w:sz="4" w:space="0" w:color="auto"/>
-            </w:tcBorders>
-            <w:shd w:val="clear" w:color="auto" w:fill="auto"/>
-          </w:tcPr>
-          <w:p>
-            <w:pPr>
-              <w:spacing w:line="240" w:lineRule="auto"/>
-              <w:jc w:val="center"/>
-              <w:rPr>
-                <w:b/>
-                <w:bCs/>
-                <w:color w:val="4472C4" w:themeColor="accent1"/>
-                <w:sz w:val="22"/>
-                <w:szCs w:val="24"/>
-              </w:rPr>
-            </w:pPr>
-            <w:r>
-              <w:rPr>
-                <w:rFonts w:hint="eastAsia"/>
-                <w:b/>
-                <w:bCs/>
-                <w:color w:val="4472C4" w:themeColor="accent1"/>
-                <w:sz w:val="22"/>
-                <w:szCs w:val="24"/>
-              </w:rPr>
-              <w:t>1</w:t>
-            </w:r>
-            <w:r>
-              <w:rPr>
-                <w:b/>
-                <w:bCs/>
-                <w:color w:val="4472C4" w:themeColor="accent1"/>
-                <w:sz w:val="22"/>
-                <w:szCs w:val="24"/>
-              </w:rPr>
-              <w:t>7</w:t>
-            </w:r>
-          </w:p>
-        </w:tc>
-      </w:tr>
-      <w:tr>
-        <w:tc>
-          <w:tcPr>
-            <w:tcW w:w="1288" w:type="dxa"/>
-            <w:tcBorders>
-              <w:top w:val="single" w:sz="4" w:space="0" w:color="auto"/>
-              <w:left w:val="single" w:sz="4" w:space="0" w:color="auto"/>
-              <w:bottom w:val="single" w:sz="4" w:space="0" w:color="auto"/>
-              <w:right w:val="single" w:sz="4" w:space="0" w:color="auto"/>
-            </w:tcBorders>
-            <w:shd w:val="clear" w:color="auto" w:fill="auto"/>
-          </w:tcPr>
-          <w:p>
-            <w:pPr>
-              <w:spacing w:line="240" w:lineRule="auto"/>
-              <w:jc w:val="center"/>
-              <w:rPr>
-                <w:b/>
-                <w:bCs/>
-                <w:color w:val="FF0000"/>
-                <w:sz w:val="22"/>
-                <w:szCs w:val="24"/>
-              </w:rPr>
-            </w:pPr>
-            <w:r>
-              <w:rPr>
-                <w:rFonts w:hint="eastAsia"/>
-                <w:b/>
-                <w:bCs/>
-                <w:color w:val="FF0000"/>
-                <w:sz w:val="22"/>
-                <w:szCs w:val="24"/>
-              </w:rPr>
-              <w:t>1</w:t>
-            </w:r>
-            <w:r>
-              <w:rPr>
-                <w:b/>
-                <w:bCs/>
-                <w:color w:val="FF0000"/>
-                <w:sz w:val="22"/>
-                <w:szCs w:val="24"/>
-              </w:rPr>
-              <w:t>8</w:t>
-            </w:r>
-          </w:p>
-        </w:tc>
-        <w:tc>
-          <w:tcPr>
-            <w:tcW w:w="1288" w:type="dxa"/>
-            <w:tcBorders>
-              <w:top w:val="single" w:sz="4" w:space="0" w:color="auto"/>
-              <w:left w:val="single" w:sz="4" w:space="0" w:color="auto"/>
-              <w:bottom w:val="single" w:sz="4" w:space="0" w:color="auto"/>
-              <w:right w:val="single" w:sz="4" w:space="0" w:color="auto"/>
-            </w:tcBorders>
-            <w:shd w:val="clear" w:color="auto" w:fill="auto"/>
-          </w:tcPr>
-          <w:p>
-            <w:pPr>
-              <w:spacing w:line="240" w:lineRule="auto"/>
-              <w:jc w:val="center"/>
-              <w:rPr>
-                <w:b/>
-                <w:bCs/>
-                <w:sz w:val="22"/>
-                <w:szCs w:val="24"/>
-              </w:rPr>
-            </w:pPr>
-            <w:r>
-              <w:rPr>
-                <w:rFonts w:hint="eastAsia"/>
-                <w:b/>
-                <w:bCs/>
-                <w:sz w:val="22"/>
-                <w:szCs w:val="24"/>
-              </w:rPr>
-              <w:t>1</w:t>
-            </w:r>
-            <w:r>
-              <w:rPr>
-                <w:b/>
-                <w:bCs/>
-                <w:sz w:val="22"/>
-                <w:szCs w:val="24"/>
-              </w:rPr>
-              <w:t>9</w:t>
-            </w:r>
-          </w:p>
-        </w:tc>
-        <w:tc>
-          <w:tcPr>
-            <w:tcW w:w="1288" w:type="dxa"/>
-            <w:tcBorders>
-              <w:top w:val="single" w:sz="4" w:space="0" w:color="auto"/>
-              <w:left w:val="single" w:sz="4" w:space="0" w:color="auto"/>
-              <w:bottom w:val="single" w:sz="4" w:space="0" w:color="auto"/>
-              <w:right w:val="single" w:sz="4" w:space="0" w:color="auto"/>
-            </w:tcBorders>
-            <w:shd w:val="clear" w:color="auto" w:fill="auto"/>
-          </w:tcPr>
-          <w:p>
-            <w:pPr>
-              <w:spacing w:line="240" w:lineRule="auto"/>
-              <w:jc w:val="center"/>
-              <w:rPr>
-                <w:b/>
-                <w:bCs/>
-                <w:sz w:val="22"/>
-                <w:szCs w:val="24"/>
-              </w:rPr>
-            </w:pPr>
-            <w:r>
-              <w:rPr>
-                <w:rFonts w:hint="eastAsia"/>
-                <w:b/>
-                <w:bCs/>
-                <w:sz w:val="22"/>
-                <w:szCs w:val="24"/>
-              </w:rPr>
-              <w:t>2</w:t>
-            </w:r>
-            <w:r>
-              <w:rPr>
-                <w:b/>
-                <w:bCs/>
-                <w:sz w:val="22"/>
-                <w:szCs w:val="24"/>
-              </w:rPr>
-              <w:t>0</w:t>
-            </w:r>
-          </w:p>
-        </w:tc>
-        <w:tc>
-          <w:tcPr>
-            <w:tcW w:w="1288" w:type="dxa"/>
-            <w:tcBorders>
-              <w:top w:val="single" w:sz="4" w:space="0" w:color="auto"/>
-              <w:left w:val="single" w:sz="4" w:space="0" w:color="auto"/>
-              <w:bottom w:val="single" w:sz="4" w:space="0" w:color="auto"/>
-              <w:right w:val="single" w:sz="4" w:space="0" w:color="auto"/>
-            </w:tcBorders>
-            <w:shd w:val="clear" w:color="auto" w:fill="ED7D31" w:themeFill="accent2"/>
-          </w:tcPr>
-          <w:p>
-            <w:pPr>
-              <w:spacing w:line="240" w:lineRule="auto"/>
-              <w:jc w:val="center"/>
-              <w:rPr>
-                <w:b/>
-                <w:bCs/>
-                <w:sz w:val="22"/>
-                <w:szCs w:val="24"/>
-              </w:rPr>
-            </w:pPr>
-            <w:r>
-              <w:rPr>
-                <w:rFonts w:hint="eastAsia"/>
-                <w:b/>
-                <w:bCs/>
-                <w:sz w:val="22"/>
-                <w:szCs w:val="24"/>
-              </w:rPr>
-              <w:t>2</w:t>
-            </w:r>
-            <w:r>
-              <w:rPr>
-                <w:b/>
-                <w:bCs/>
-                <w:sz w:val="22"/>
-                <w:szCs w:val="24"/>
-              </w:rPr>
-              <w:t>1</w:t>
-            </w:r>
-          </w:p>
-        </w:tc>
-        <w:tc>
-          <w:tcPr>
-            <w:tcW w:w="1288" w:type="dxa"/>
-            <w:tcBorders>
-              <w:top w:val="single" w:sz="4" w:space="0" w:color="auto"/>
-              <w:left w:val="single" w:sz="4" w:space="0" w:color="auto"/>
-              <w:bottom w:val="single" w:sz="4" w:space="0" w:color="auto"/>
-              <w:right w:val="single" w:sz="4" w:space="0" w:color="auto"/>
-            </w:tcBorders>
-            <w:shd w:val="clear" w:color="auto" w:fill="auto"/>
-          </w:tcPr>
-          <w:p>
-            <w:pPr>
-              <w:spacing w:line="240" w:lineRule="auto"/>
-              <w:jc w:val="center"/>
-              <w:rPr>
-                <w:b/>
-                <w:bCs/>
-                <w:sz w:val="22"/>
-                <w:szCs w:val="24"/>
-              </w:rPr>
-            </w:pPr>
-            <w:r>
-              <w:rPr>
-                <w:rFonts w:hint="eastAsia"/>
-                <w:b/>
-                <w:bCs/>
-                <w:sz w:val="22"/>
-                <w:szCs w:val="24"/>
-              </w:rPr>
-              <w:t>2</w:t>
-            </w:r>
-            <w:r>
-              <w:rPr>
-                <w:b/>
-                <w:bCs/>
-                <w:sz w:val="22"/>
-                <w:szCs w:val="24"/>
-              </w:rPr>
-              <w:t>2</w:t>
-            </w:r>
-          </w:p>
-        </w:tc>
-        <w:tc>
-          <w:tcPr>
-            <w:tcW w:w="1288" w:type="dxa"/>
-            <w:tcBorders>
-              <w:top w:val="single" w:sz="4" w:space="0" w:color="auto"/>
-              <w:left w:val="single" w:sz="4" w:space="0" w:color="auto"/>
-              <w:bottom w:val="single" w:sz="4" w:space="0" w:color="auto"/>
-              <w:right w:val="single" w:sz="4" w:space="0" w:color="auto"/>
-            </w:tcBorders>
-            <w:shd w:val="clear" w:color="auto" w:fill="auto"/>
-          </w:tcPr>
-          <w:p>
-            <w:pPr>
-              <w:spacing w:line="240" w:lineRule="auto"/>
-              <w:jc w:val="center"/>
-              <w:rPr>
-                <w:b/>
-                <w:bCs/>
-                <w:sz w:val="22"/>
-                <w:szCs w:val="24"/>
-              </w:rPr>
-            </w:pPr>
-            <w:r>
-              <w:rPr>
-                <w:rFonts w:hint="eastAsia"/>
-                <w:b/>
-                <w:bCs/>
-                <w:sz w:val="22"/>
-                <w:szCs w:val="24"/>
-              </w:rPr>
-              <w:t>2</w:t>
-            </w:r>
-            <w:r>
-              <w:rPr>
-                <w:b/>
-                <w:bCs/>
-                <w:sz w:val="22"/>
-                <w:szCs w:val="24"/>
-              </w:rPr>
-              <w:t>3</w:t>
-            </w:r>
-          </w:p>
-        </w:tc>
-        <w:tc>
-          <w:tcPr>
-            <w:tcW w:w="1288" w:type="dxa"/>
-            <w:tcBorders>
-              <w:top w:val="single" w:sz="4" w:space="0" w:color="auto"/>
-              <w:left w:val="single" w:sz="4" w:space="0" w:color="auto"/>
-              <w:bottom w:val="single" w:sz="4" w:space="0" w:color="auto"/>
-              <w:right w:val="single" w:sz="4" w:space="0" w:color="auto"/>
-            </w:tcBorders>
-            <w:shd w:val="clear" w:color="auto" w:fill="auto"/>
-          </w:tcPr>
-          <w:p>
-            <w:pPr>
-              <w:spacing w:line="240" w:lineRule="auto"/>
-              <w:jc w:val="center"/>
-              <w:rPr>
-                <w:b/>
-                <w:bCs/>
-                <w:color w:val="4472C4" w:themeColor="accent1"/>
-                <w:sz w:val="22"/>
-                <w:szCs w:val="24"/>
-              </w:rPr>
-            </w:pPr>
-            <w:r>
-              <w:rPr>
-                <w:rFonts w:hint="eastAsia"/>
-                <w:b/>
-                <w:bCs/>
-                <w:color w:val="4472C4" w:themeColor="accent1"/>
-                <w:sz w:val="22"/>
-                <w:szCs w:val="24"/>
-              </w:rPr>
-              <w:t>2</w:t>
-            </w:r>
-            <w:r>
-              <w:rPr>
-                <w:b/>
-                <w:bCs/>
-                <w:color w:val="4472C4" w:themeColor="accent1"/>
-                <w:sz w:val="22"/>
-                <w:szCs w:val="24"/>
-              </w:rPr>
-              <w:t>4</w:t>
-            </w:r>
-          </w:p>
-        </w:tc>
-      </w:tr>
-      <w:tr>
-        <w:tc>
-          <w:tcPr>
-            <w:tcW w:w="1288" w:type="dxa"/>
-            <w:tcBorders>
-              <w:top w:val="single" w:sz="4" w:space="0" w:color="auto"/>
-              <w:left w:val="single" w:sz="4" w:space="0" w:color="auto"/>
-              <w:bottom w:val="single" w:sz="4" w:space="0" w:color="auto"/>
-              <w:right w:val="single" w:sz="4" w:space="0" w:color="auto"/>
-            </w:tcBorders>
-            <w:shd w:val="clear" w:color="auto" w:fill="auto"/>
-          </w:tcPr>
-          <w:p>
-            <w:pPr>
-              <w:spacing w:line="240" w:lineRule="auto"/>
-              <w:jc w:val="center"/>
-              <w:rPr>
-                <w:b/>
-                <w:bCs/>
-                <w:color w:val="FF0000"/>
-                <w:sz w:val="22"/>
-                <w:szCs w:val="24"/>
-              </w:rPr>
-            </w:pPr>
-            <w:r>
-              <w:rPr>
-                <w:rFonts w:hint="eastAsia"/>
-                <w:b/>
-                <w:bCs/>
-                <w:color w:val="FF0000"/>
-                <w:sz w:val="22"/>
-                <w:szCs w:val="24"/>
-              </w:rPr>
-              <w:t>2</w:t>
-            </w:r>
-            <w:r>
-              <w:rPr>
-                <w:b/>
-                <w:bCs/>
-                <w:color w:val="FF0000"/>
-                <w:sz w:val="22"/>
-                <w:szCs w:val="24"/>
-              </w:rPr>
-              <w:t>5</w:t>
-            </w:r>
-          </w:p>
-        </w:tc>
-        <w:tc>
-          <w:tcPr>
-            <w:tcW w:w="1288" w:type="dxa"/>
-            <w:tcBorders>
-              <w:top w:val="single" w:sz="4" w:space="0" w:color="auto"/>
-              <w:left w:val="single" w:sz="4" w:space="0" w:color="auto"/>
-              <w:bottom w:val="single" w:sz="4" w:space="0" w:color="auto"/>
-              <w:right w:val="single" w:sz="4" w:space="0" w:color="auto"/>
-            </w:tcBorders>
-            <w:shd w:val="clear" w:color="auto" w:fill="auto"/>
-          </w:tcPr>
-          <w:p>
-            <w:pPr>
-              <w:spacing w:line="240" w:lineRule="auto"/>
-              <w:jc w:val="center"/>
-              <w:rPr>
-                <w:b/>
-                <w:bCs/>
-                <w:sz w:val="22"/>
-                <w:szCs w:val="24"/>
-              </w:rPr>
-            </w:pPr>
-            <w:r>
-              <w:rPr>
-                <w:rFonts w:hint="eastAsia"/>
-                <w:b/>
-                <w:bCs/>
-                <w:sz w:val="22"/>
-                <w:szCs w:val="24"/>
-              </w:rPr>
-              <w:t>2</w:t>
-            </w:r>
-            <w:r>
-              <w:rPr>
-                <w:b/>
-                <w:bCs/>
-                <w:sz w:val="22"/>
-                <w:szCs w:val="24"/>
-              </w:rPr>
-              <w:t>6</w:t>
-            </w:r>
-          </w:p>
-        </w:tc>
-        <w:tc>
-          <w:tcPr>
-            <w:tcW w:w="1288" w:type="dxa"/>
-            <w:tcBorders>
-              <w:top w:val="single" w:sz="4" w:space="0" w:color="auto"/>
-              <w:left w:val="single" w:sz="4" w:space="0" w:color="auto"/>
-              <w:bottom w:val="single" w:sz="4" w:space="0" w:color="auto"/>
-              <w:right w:val="single" w:sz="4" w:space="0" w:color="auto"/>
-            </w:tcBorders>
-            <w:shd w:val="clear" w:color="auto" w:fill="auto"/>
-          </w:tcPr>
-          <w:p>
-            <w:pPr>
-              <w:spacing w:line="240" w:lineRule="auto"/>
-              <w:jc w:val="center"/>
-              <w:rPr>
-                <w:b/>
-                <w:bCs/>
-                <w:sz w:val="22"/>
-                <w:szCs w:val="24"/>
-              </w:rPr>
-            </w:pPr>
-            <w:r>
-              <w:rPr>
-                <w:rFonts w:hint="eastAsia"/>
-                <w:b/>
-                <w:bCs/>
-                <w:sz w:val="22"/>
-                <w:szCs w:val="24"/>
-              </w:rPr>
-              <w:t>2</w:t>
-            </w:r>
-            <w:r>
-              <w:rPr>
-                <w:b/>
-                <w:bCs/>
-                <w:sz w:val="22"/>
-                <w:szCs w:val="24"/>
-              </w:rPr>
-              <w:t>7</w:t>
-            </w:r>
-          </w:p>
-        </w:tc>
-        <w:tc>
-          <w:tcPr>
-            <w:tcW w:w="1288" w:type="dxa"/>
-            <w:tcBorders>
-              <w:top w:val="single" w:sz="4" w:space="0" w:color="auto"/>
-              <w:left w:val="single" w:sz="4" w:space="0" w:color="auto"/>
-              <w:bottom w:val="single" w:sz="4" w:space="0" w:color="auto"/>
-              <w:right w:val="single" w:sz="4" w:space="0" w:color="auto"/>
-            </w:tcBorders>
-            <w:shd w:val="clear" w:color="auto" w:fill="auto"/>
-          </w:tcPr>
-          <w:p>
-            <w:pPr>
-              <w:spacing w:line="240" w:lineRule="auto"/>
-              <w:jc w:val="center"/>
-              <w:rPr>
-                <w:b/>
-                <w:bCs/>
-                <w:sz w:val="22"/>
-                <w:szCs w:val="24"/>
-              </w:rPr>
-            </w:pPr>
-            <w:r>
-              <w:rPr>
-                <w:rFonts w:hint="eastAsia"/>
-                <w:b/>
-                <w:bCs/>
-                <w:sz w:val="22"/>
-                <w:szCs w:val="24"/>
-              </w:rPr>
-              <w:t>2</w:t>
-            </w:r>
-            <w:r>
-              <w:rPr>
-                <w:b/>
-                <w:bCs/>
-                <w:sz w:val="22"/>
-                <w:szCs w:val="24"/>
-              </w:rPr>
-              <w:t>8</w:t>
-            </w:r>
-          </w:p>
-        </w:tc>
-        <w:tc>
-          <w:tcPr>
-            <w:tcW w:w="1288" w:type="dxa"/>
-            <w:tcBorders>
-              <w:top w:val="single" w:sz="4" w:space="0" w:color="auto"/>
-              <w:left w:val="single" w:sz="4" w:space="0" w:color="auto"/>
-              <w:bottom w:val="single" w:sz="4" w:space="0" w:color="auto"/>
-              <w:right w:val="single" w:sz="4" w:space="0" w:color="auto"/>
-            </w:tcBorders>
-            <w:shd w:val="clear" w:color="auto" w:fill="auto"/>
-          </w:tcPr>
-          <w:p>
-            <w:pPr>
-              <w:spacing w:line="240" w:lineRule="auto"/>
-              <w:jc w:val="center"/>
-              <w:rPr>
-                <w:b/>
-                <w:bCs/>
-                <w:sz w:val="22"/>
-                <w:szCs w:val="24"/>
-              </w:rPr>
-            </w:pPr>
-            <w:r>
-              <w:rPr>
-                <w:rFonts w:hint="eastAsia"/>
-                <w:b/>
-                <w:bCs/>
-                <w:sz w:val="22"/>
-                <w:szCs w:val="24"/>
-              </w:rPr>
-              <w:t>2</w:t>
-            </w:r>
-            <w:r>
-              <w:rPr>
-                <w:b/>
-                <w:bCs/>
-                <w:sz w:val="22"/>
-                <w:szCs w:val="24"/>
-              </w:rPr>
-              <w:t>9</w:t>
-            </w:r>
-          </w:p>
-        </w:tc>
-        <w:tc>
-          <w:tcPr>
-            <w:tcW w:w="1288" w:type="dxa"/>
-            <w:tcBorders>
-              <w:top w:val="single" w:sz="4" w:space="0" w:color="auto"/>
-              <w:left w:val="single" w:sz="4" w:space="0" w:color="auto"/>
-              <w:bottom w:val="single" w:sz="4" w:space="0" w:color="auto"/>
-              <w:right w:val="single" w:sz="4" w:space="0" w:color="auto"/>
-            </w:tcBorders>
-            <w:shd w:val="clear" w:color="auto" w:fill="auto"/>
-          </w:tcPr>
-          <w:p>
-            <w:pPr>
-              <w:spacing w:line="240" w:lineRule="auto"/>
-              <w:jc w:val="center"/>
-              <w:rPr>
-                <w:b/>
-                <w:bCs/>
-                <w:sz w:val="22"/>
-                <w:szCs w:val="24"/>
-              </w:rPr>
-            </w:pPr>
-            <w:r>
-              <w:rPr>
-                <w:rFonts w:hint="eastAsia"/>
-                <w:b/>
-                <w:bCs/>
-                <w:sz w:val="22"/>
-                <w:szCs w:val="24"/>
-              </w:rPr>
-              <w:t>3</w:t>
-            </w:r>
-            <w:r>
-              <w:rPr>
-                <w:b/>
-                <w:bCs/>
-                <w:sz w:val="22"/>
-                <w:szCs w:val="24"/>
-              </w:rPr>
-              <w:t>0</w:t>
-            </w:r>
-          </w:p>
-        </w:tc>
-        <w:tc>
-          <w:tcPr>
-            <w:tcW w:w="1288" w:type="dxa"/>
-            <w:tcBorders>
-              <w:top w:val="single" w:sz="4" w:space="0" w:color="auto"/>
-              <w:left w:val="single" w:sz="4" w:space="0" w:color="auto"/>
-              <w:bottom w:val="single" w:sz="4" w:space="0" w:color="auto"/>
-              <w:right w:val="single" w:sz="4" w:space="0" w:color="auto"/>
-            </w:tcBorders>
-            <w:shd w:val="clear" w:color="auto" w:fill="auto"/>
-          </w:tcPr>
-          <w:p>
-            <w:pPr>
-              <w:spacing w:line="240" w:lineRule="auto"/>
-              <w:rPr>
-                <w:rFonts w:hint="eastAsia"/>
-                <w:color w:val="4472C4" w:themeColor="accent1"/>
-                <w:sz w:val="22"/>
-                <w:szCs w:val="24"/>
-              </w:rPr>
-            </w:pPr>
-          </w:p>
-        </w:tc>
-      </w:tr>
-    </w:tbl>
-    <w:p>
-      <w:pPr>
-        <w:spacing w:before="240" w:line="120" w:lineRule="auto"/>
-      </w:pPr>
-      <w:r>
-        <w:rPr>
-          <w:rFonts w:hint="eastAsia"/>
-        </w:rPr>
-        <w:t xml:space="preserve"> * 공부 제한되는 </w:t>
-      </w:r>
-      <w:proofErr w:type="gramStart"/>
-      <w:r>
-        <w:rPr>
-          <w:rFonts w:hint="eastAsia"/>
-        </w:rPr>
-        <w:t>날 :</w:t>
-      </w:r>
-      <w:proofErr w:type="gramEnd"/>
-      <w:r>
-        <w:t xml:space="preserve"> </w:t>
-      </w:r>
-      <w:r>
-        <w:rPr>
-          <w:rFonts w:hint="eastAsia"/>
-          <w:strike/>
-          <w:shd w:val="clear" w:color="auto" w:fill="ED7D31" w:themeFill="accent2"/>
-        </w:rPr>
-        <w:t>강남 세브란스 병원</w:t>
-      </w:r>
-      <w:r>
-        <w:rPr>
-          <w:strike/>
-          <w:shd w:val="clear" w:color="auto" w:fill="ED7D31" w:themeFill="accent2"/>
-        </w:rPr>
-        <w:t xml:space="preserve"> </w:t>
-      </w:r>
-      <w:r>
-        <w:rPr>
-          <w:rFonts w:hint="eastAsia"/>
-          <w:strike/>
-          <w:shd w:val="clear" w:color="auto" w:fill="ED7D31" w:themeFill="accent2"/>
-        </w:rPr>
-        <w:t>방문</w:t>
-      </w:r>
-      <w:r>
-        <w:rPr>
-          <w:rFonts w:hint="eastAsia"/>
-        </w:rPr>
-        <w:t xml:space="preserve">, </w:t>
-      </w:r>
-      <w:r>
-        <w:rPr>
-          <w:rFonts w:hint="eastAsia"/>
-          <w:shd w:val="clear" w:color="auto" w:fill="FFFF00"/>
-        </w:rPr>
-        <w:t>추석</w:t>
-      </w:r>
-      <w:r>
-        <w:t xml:space="preserve"> </w:t>
-      </w:r>
-    </w:p>
-    <w:p>
-      <w:pPr>
-        <w:spacing w:before="240" w:line="120" w:lineRule="auto"/>
-      </w:pPr>
-    </w:p>
-    <w:p>
-      <w:pPr>
-        <w:rPr>
-          <w:b/>
-          <w:bCs/>
-        </w:rPr>
-      </w:pPr>
-      <w:r>
-        <w:rPr>
-          <w:rFonts w:hint="eastAsia"/>
-          <w:b/>
-          <w:bCs/>
-          <w:sz w:val="22"/>
-          <w:szCs w:val="24"/>
-        </w:rPr>
-        <w:t xml:space="preserve">3. </w:t>
-      </w:r>
-      <w:r>
-        <w:rPr>
-          <w:rFonts w:hint="eastAsia"/>
-          <w:b/>
-          <w:bCs/>
-          <w:sz w:val="22"/>
-          <w:szCs w:val="24"/>
-        </w:rPr>
-        <w:t xml:space="preserve">부족했던 </w:t>
-      </w:r>
-      <w:proofErr w:type="gramStart"/>
-      <w:r>
-        <w:rPr>
-          <w:rFonts w:hint="eastAsia"/>
-          <w:b/>
-          <w:bCs/>
-          <w:sz w:val="22"/>
-          <w:szCs w:val="24"/>
-        </w:rPr>
-        <w:t xml:space="preserve">점 </w:t>
-      </w:r>
-      <w:r>
-        <w:rPr>
-          <w:b/>
-          <w:bCs/>
-          <w:sz w:val="22"/>
-          <w:szCs w:val="24"/>
-        </w:rPr>
-        <w:t>/</w:t>
-      </w:r>
-      <w:proofErr w:type="gramEnd"/>
-      <w:r>
-        <w:rPr>
-          <w:b/>
-          <w:bCs/>
-          <w:sz w:val="22"/>
-          <w:szCs w:val="24"/>
-        </w:rPr>
-        <w:t xml:space="preserve"> </w:t>
-      </w:r>
-      <w:r>
-        <w:rPr>
-          <w:rFonts w:hint="eastAsia"/>
-          <w:b/>
-          <w:bCs/>
-          <w:sz w:val="22"/>
-          <w:szCs w:val="24"/>
-        </w:rPr>
-        <w:t xml:space="preserve">추후 공부할 내용들 </w:t>
-      </w:r>
-    </w:p>
-    <w:p>
-      <w:pPr>
-        <w:spacing w:before="240" w:line="120" w:lineRule="auto"/>
-        <w:ind w:firstLine="195"/>
-      </w:pPr>
-      <w:r>
-        <w:rPr>
-          <w:rFonts w:hint="eastAsia"/>
-        </w:rPr>
-        <w:t xml:space="preserve">1) </w:t>
-      </w:r>
-      <w:r>
-        <w:rPr>
-          <w:rFonts w:hint="eastAsia"/>
-        </w:rPr>
-        <w:t xml:space="preserve">논문 연구 주제 접근 </w:t>
-      </w:r>
-      <w:proofErr w:type="gramStart"/>
-      <w:r>
-        <w:rPr>
-          <w:rFonts w:hint="eastAsia"/>
-        </w:rPr>
-        <w:t xml:space="preserve">방식 </w:t>
-      </w:r>
-      <w:r>
-        <w:t>:</w:t>
-      </w:r>
-      <w:proofErr w:type="gramEnd"/>
-      <w:r>
-        <w:t xml:space="preserve"> </w:t>
-      </w:r>
-      <w:r>
-        <w:rPr>
-          <w:rFonts w:hint="eastAsia"/>
-        </w:rPr>
-        <w:t>쉬운 길로 가지 말 것.</w:t>
-      </w:r>
-      <w:r>
-        <w:t xml:space="preserve"> </w:t>
-      </w:r>
-      <w:r>
-        <w:rPr>
-          <w:rFonts w:hint="eastAsia"/>
-        </w:rPr>
-        <w:t>어렵더라도 매력적인 문제를 찾자</w:t>
-      </w:r>
-      <w:r>
-        <w:t xml:space="preserve"> </w:t>
-      </w:r>
-    </w:p>
-    <w:p>
-      <w:pPr>
-        <w:spacing w:before="240" w:line="120" w:lineRule="auto"/>
-        <w:ind w:firstLine="195"/>
-        <w:rPr>
-          <w:rFonts w:hint="eastAsia"/>
-        </w:rPr>
-      </w:pPr>
-      <w:r>
-        <w:rPr>
-          <w:rFonts w:hint="eastAsia"/>
-        </w:rPr>
-        <w:t>2</w:t>
-      </w:r>
-      <w:r>
-        <w:t xml:space="preserve">) </w:t>
-      </w:r>
-      <w:r>
-        <w:rPr>
-          <w:rFonts w:hint="eastAsia"/>
-        </w:rPr>
-        <w:t>강화학습 공부는 한동안 내려놓기.</w:t>
-      </w:r>
-      <w:r>
-        <w:t xml:space="preserve"> </w:t>
-      </w:r>
-      <w:r>
-        <w:rPr>
-          <w:rFonts w:hint="eastAsia"/>
-        </w:rPr>
-        <w:t xml:space="preserve">연구 주제에 맞춰서 할 수 있는 것을 다하기 </w:t>
-      </w:r>
-    </w:p>
-    <w:p>
-      <w:pPr>
-        <w:widowControl/>
-        <w:wordWrap/>
-        <w:autoSpaceDE/>
-        <w:autoSpaceDN/>
-        <w:spacing w:line="259" w:lineRule="auto"/>
-        <w:rPr>
-          <w:rFonts w:hint="eastAsia"/>
-        </w:rPr>
-      </w:pPr>
     </w:p>
     <w:sectPr>
       <w:pgSz w:w="11906" w:h="16838"/>

</xml_diff>

<commit_message>
Revert "Revert "Merge branch 'main' of https://github.com/gusrn0505/TIL""
This reverts commit 293748075aacb12635130fd99bf6bedac966092f.
</commit_message>
<xml_diff>
--- a/월별 계획 및 결과/9월 공부 계획.docx
+++ b/월별 계획 및 결과/9월 공부 계획.docx
@@ -10,6 +10,7 @@
           <w:bCs/>
         </w:rPr>
       </w:pPr>
+      <w:bookmarkStart w:id="0" w:name="_Hlk115820507"/>
       <w:r>
         <w:rPr>
           <w:b/>
@@ -123,13 +124,7 @@
         <w:t xml:space="preserve">하기 </w:t>
       </w:r>
     </w:p>
-    <w:p>
-      <w:pPr>
-        <w:rPr>
-          <w:rFonts w:hint="eastAsia"/>
-        </w:rPr>
-      </w:pPr>
-    </w:p>
+    <w:p/>
     <w:p>
       <w:pPr>
         <w:rPr>
@@ -1590,9 +1585,6 @@
       <w:pPr>
         <w:spacing w:before="240" w:line="120" w:lineRule="auto"/>
         <w:ind w:firstLineChars="200" w:firstLine="400"/>
-        <w:rPr>
-          <w:rFonts w:hint="eastAsia"/>
-        </w:rPr>
       </w:pPr>
       <w:r>
         <w:t>-</w:t>
@@ -1752,9 +1744,6 @@
       <w:pPr>
         <w:spacing w:before="240" w:line="120" w:lineRule="auto"/>
         <w:ind w:firstLine="204"/>
-        <w:rPr>
-          <w:rFonts w:hint="eastAsia"/>
-        </w:rPr>
       </w:pPr>
       <w:r>
         <w:rPr>
@@ -1781,13 +1770,7 @@
         <w:rPr>
           <w:rFonts w:hint="eastAsia"/>
         </w:rPr>
-        <w:t xml:space="preserve"> </w:t>
-      </w:r>
-      <w:r>
-        <w:rPr>
-          <w:rFonts w:hint="eastAsia"/>
-        </w:rPr>
-        <w:t xml:space="preserve">주별 논문 </w:t>
+        <w:t xml:space="preserve"> 주별 논문 </w:t>
       </w:r>
       <w:r>
         <w:t>5</w:t>
@@ -1878,9 +1861,6 @@
       <w:pPr>
         <w:spacing w:before="240" w:line="120" w:lineRule="auto"/>
         <w:ind w:firstLineChars="200" w:firstLine="400"/>
-        <w:rPr>
-          <w:rFonts w:hint="eastAsia"/>
-        </w:rPr>
       </w:pPr>
       <w:r>
         <w:t>- ~9/30</w:t>
@@ -1895,16 +1875,12 @@
     <w:p>
       <w:pPr>
         <w:spacing w:before="240" w:line="120" w:lineRule="auto"/>
-        <w:rPr>
-          <w:rFonts w:hint="eastAsia"/>
-        </w:rPr>
       </w:pPr>
     </w:p>
     <w:p>
       <w:pPr>
         <w:spacing w:after="0" w:line="0" w:lineRule="atLeast"/>
         <w:rPr>
-          <w:rFonts w:hint="eastAsia"/>
           <w:b/>
           <w:bCs/>
           <w:sz w:val="22"/>
@@ -2000,9 +1976,6 @@
         <w:autoSpaceDE/>
         <w:spacing w:before="240" w:after="0" w:line="120" w:lineRule="auto"/>
         <w:ind w:leftChars="0" w:hanging="357"/>
-        <w:rPr>
-          <w:rFonts w:hint="eastAsia"/>
-        </w:rPr>
       </w:pPr>
       <w:proofErr w:type="spellStart"/>
       <w:r>
@@ -2032,6 +2005,2446 @@
         </w:rPr>
         <w:t xml:space="preserve"> https://github.com/gusrn0505/TIL.git </w:t>
       </w:r>
+    </w:p>
+    <w:p>
+      <w:pPr>
+        <w:widowControl/>
+        <w:wordWrap/>
+        <w:autoSpaceDE/>
+        <w:autoSpaceDN/>
+        <w:spacing w:line="259" w:lineRule="auto"/>
+      </w:pPr>
+      <w:r>
+        <w:br w:type="page"/>
+      </w:r>
+    </w:p>
+    <w:bookmarkEnd w:id="0"/>
+    <w:p>
+      <w:pPr>
+        <w:jc w:val="center"/>
+        <w:rPr>
+          <w:b/>
+          <w:bCs/>
+        </w:rPr>
+      </w:pPr>
+      <w:r>
+        <w:rPr>
+          <w:b/>
+          <w:bCs/>
+          <w:sz w:val="32"/>
+          <w:szCs w:val="36"/>
+        </w:rPr>
+        <w:lastRenderedPageBreak/>
+        <w:t>9</w:t>
+      </w:r>
+      <w:r>
+        <w:rPr>
+          <w:rFonts w:hint="eastAsia"/>
+          <w:b/>
+          <w:bCs/>
+          <w:sz w:val="32"/>
+          <w:szCs w:val="36"/>
+        </w:rPr>
+        <w:t xml:space="preserve">월 </w:t>
+      </w:r>
+      <w:r>
+        <w:rPr>
+          <w:rFonts w:hint="eastAsia"/>
+          <w:b/>
+          <w:bCs/>
+          <w:sz w:val="32"/>
+          <w:szCs w:val="36"/>
+        </w:rPr>
+        <w:t>계획</w:t>
+      </w:r>
+      <w:r>
+        <w:rPr>
+          <w:b/>
+          <w:bCs/>
+          <w:sz w:val="32"/>
+          <w:szCs w:val="36"/>
+        </w:rPr>
+        <w:t xml:space="preserve"> </w:t>
+      </w:r>
+      <w:r>
+        <w:rPr>
+          <w:rFonts w:hint="eastAsia"/>
+          <w:b/>
+          <w:bCs/>
+          <w:sz w:val="32"/>
+          <w:szCs w:val="36"/>
+        </w:rPr>
+        <w:t>결과</w:t>
+      </w:r>
+    </w:p>
+    <w:p>
+      <w:pPr>
+        <w:jc w:val="right"/>
+      </w:pPr>
+      <w:r>
+        <w:rPr>
+          <w:rFonts w:hint="eastAsia"/>
+        </w:rPr>
+        <w:t xml:space="preserve">강현구 </w:t>
+      </w:r>
+    </w:p>
+    <w:p>
+      <w:pPr>
+        <w:rPr>
+          <w:b/>
+          <w:bCs/>
+          <w:sz w:val="22"/>
+          <w:szCs w:val="24"/>
+        </w:rPr>
+      </w:pPr>
+      <w:r>
+        <w:rPr>
+          <w:rFonts w:hint="eastAsia"/>
+          <w:b/>
+          <w:bCs/>
+          <w:sz w:val="22"/>
+          <w:szCs w:val="24"/>
+        </w:rPr>
+        <w:t xml:space="preserve">1. </w:t>
+      </w:r>
+      <w:r>
+        <w:rPr>
+          <w:rFonts w:hint="eastAsia"/>
+          <w:b/>
+          <w:bCs/>
+          <w:sz w:val="22"/>
+          <w:szCs w:val="24"/>
+        </w:rPr>
+        <w:t>결과</w:t>
+      </w:r>
+    </w:p>
+    <w:p>
+      <w:pPr>
+        <w:spacing w:before="240" w:line="120" w:lineRule="auto"/>
+        <w:ind w:firstLine="195"/>
+      </w:pPr>
+      <w:r>
+        <w:rPr>
+          <w:rFonts w:hint="eastAsia"/>
+        </w:rPr>
+        <w:t xml:space="preserve">1) 대학원 수업 및 강화학습 기본기 쌓기 </w:t>
+      </w:r>
+      <w:r>
+        <w:rPr>
+          <w:b/>
+          <w:bCs/>
+        </w:rPr>
+        <w:t xml:space="preserve">(80% </w:t>
+      </w:r>
+      <w:r>
+        <w:rPr>
+          <w:rFonts w:hint="eastAsia"/>
+          <w:b/>
+          <w:bCs/>
+        </w:rPr>
+        <w:t>완료)</w:t>
+      </w:r>
+    </w:p>
+    <w:p>
+      <w:pPr>
+        <w:spacing w:before="240" w:line="120" w:lineRule="auto"/>
+        <w:ind w:firstLineChars="200" w:firstLine="400"/>
+      </w:pPr>
+      <w:r>
+        <w:t>-</w:t>
+      </w:r>
+      <w:r>
+        <w:rPr>
+          <w:rFonts w:hint="eastAsia"/>
+        </w:rPr>
+        <w:t xml:space="preserve"> </w:t>
+      </w:r>
+      <w:proofErr w:type="gramStart"/>
+      <w:r>
+        <w:rPr>
+          <w:rFonts w:hint="eastAsia"/>
+        </w:rPr>
+        <w:t xml:space="preserve">인공지능 </w:t>
+      </w:r>
+      <w:r>
+        <w:t>/</w:t>
+      </w:r>
+      <w:proofErr w:type="gramEnd"/>
+      <w:r>
+        <w:t xml:space="preserve"> </w:t>
+      </w:r>
+      <w:r>
+        <w:rPr>
+          <w:rFonts w:hint="eastAsia"/>
+        </w:rPr>
+        <w:t xml:space="preserve">추천시스템 </w:t>
+      </w:r>
+      <w:r>
+        <w:t xml:space="preserve">: </w:t>
+      </w:r>
+      <w:r>
+        <w:rPr>
+          <w:rFonts w:hint="eastAsia"/>
+        </w:rPr>
+        <w:t>수업 내용 정리 및 논문 주제와 연결하기</w:t>
+      </w:r>
+      <w:r>
+        <w:rPr>
+          <w:b/>
+          <w:bCs/>
+        </w:rPr>
+        <w:t>(</w:t>
+      </w:r>
+      <w:r>
+        <w:rPr>
+          <w:rFonts w:hint="eastAsia"/>
+          <w:b/>
+          <w:bCs/>
+        </w:rPr>
+        <w:t>완료)</w:t>
+      </w:r>
+      <w:r>
+        <w:t xml:space="preserve"> </w:t>
+      </w:r>
+    </w:p>
+    <w:p>
+      <w:pPr>
+        <w:spacing w:before="240" w:line="120" w:lineRule="auto"/>
+        <w:ind w:firstLineChars="200" w:firstLine="400"/>
+      </w:pPr>
+      <w:r>
+        <w:rPr>
+          <w:rFonts w:hint="eastAsia"/>
+        </w:rPr>
+        <w:t>-</w:t>
+      </w:r>
+      <w:r>
+        <w:t xml:space="preserve"> </w:t>
+      </w:r>
+      <w:r>
+        <w:rPr>
+          <w:rFonts w:hint="eastAsia"/>
+        </w:rPr>
+        <w:t xml:space="preserve">수업 </w:t>
+      </w:r>
+      <w:r>
+        <w:t>3</w:t>
+      </w:r>
+      <w:r>
+        <w:rPr>
+          <w:rFonts w:hint="eastAsia"/>
+        </w:rPr>
+        <w:t xml:space="preserve">개 내용 </w:t>
+      </w:r>
+      <w:proofErr w:type="gramStart"/>
+      <w:r>
+        <w:rPr>
+          <w:rFonts w:hint="eastAsia"/>
+        </w:rPr>
+        <w:t>정리</w:t>
+      </w:r>
+      <w:r>
+        <w:rPr>
+          <w:rFonts w:hint="eastAsia"/>
+        </w:rPr>
+        <w:t xml:space="preserve"> </w:t>
+      </w:r>
+      <w:r>
+        <w:t>:</w:t>
+      </w:r>
+      <w:proofErr w:type="gramEnd"/>
+      <w:r>
+        <w:t xml:space="preserve"> </w:t>
+      </w:r>
+      <w:r>
+        <w:rPr>
+          <w:rFonts w:hint="eastAsia"/>
+          <w:b/>
+          <w:bCs/>
+        </w:rPr>
+        <w:t>(완료)</w:t>
+      </w:r>
+    </w:p>
+    <w:p>
+      <w:pPr>
+        <w:spacing w:before="240" w:line="120" w:lineRule="auto"/>
+        <w:ind w:firstLineChars="200" w:firstLine="400"/>
+      </w:pPr>
+      <w:r>
+        <w:t xml:space="preserve">- </w:t>
+      </w:r>
+      <w:r>
+        <w:rPr>
+          <w:rFonts w:hint="eastAsia"/>
+        </w:rPr>
+        <w:t xml:space="preserve">강화학습 </w:t>
+      </w:r>
+      <w:proofErr w:type="gramStart"/>
+      <w:r>
+        <w:rPr>
+          <w:rFonts w:hint="eastAsia"/>
+        </w:rPr>
+        <w:t xml:space="preserve">이론 </w:t>
+      </w:r>
+      <w:r>
+        <w:t>:</w:t>
+      </w:r>
+      <w:proofErr w:type="gramEnd"/>
+      <w:r>
+        <w:t xml:space="preserve"> 2</w:t>
+      </w:r>
+      <w:r>
+        <w:rPr>
+          <w:rFonts w:hint="eastAsia"/>
+        </w:rPr>
+        <w:t xml:space="preserve">주 당 </w:t>
+      </w:r>
+      <w:r>
+        <w:t>Chapter 1</w:t>
+      </w:r>
+      <w:r>
+        <w:rPr>
+          <w:rFonts w:hint="eastAsia"/>
+        </w:rPr>
+        <w:t xml:space="preserve">개 숙독 </w:t>
+      </w:r>
+      <w:r>
+        <w:t xml:space="preserve">/ </w:t>
+      </w:r>
+      <w:r>
+        <w:rPr>
+          <w:rFonts w:hint="eastAsia"/>
+        </w:rPr>
+        <w:t xml:space="preserve">정리 </w:t>
+      </w:r>
+      <w:r>
+        <w:t xml:space="preserve">/ </w:t>
+      </w:r>
+      <w:r>
+        <w:rPr>
+          <w:rFonts w:hint="eastAsia"/>
+        </w:rPr>
+        <w:t>구현</w:t>
+      </w:r>
+      <w:r>
+        <w:t xml:space="preserve"> </w:t>
+      </w:r>
+      <w:r>
+        <w:rPr>
+          <w:b/>
+          <w:bCs/>
+        </w:rPr>
+        <w:t>(50%)</w:t>
+      </w:r>
+      <w:r>
+        <w:t xml:space="preserve"> </w:t>
+      </w:r>
+    </w:p>
+    <w:p>
+      <w:pPr>
+        <w:spacing w:before="240" w:line="120" w:lineRule="auto"/>
+        <w:ind w:firstLine="204"/>
+      </w:pPr>
+      <w:r>
+        <w:rPr>
+          <w:rFonts w:hint="eastAsia"/>
+        </w:rPr>
+        <w:t xml:space="preserve">2) 논문 주제 선정하기 </w:t>
+      </w:r>
+    </w:p>
+    <w:p>
+      <w:pPr>
+        <w:spacing w:before="240" w:line="120" w:lineRule="auto"/>
+        <w:ind w:firstLineChars="200" w:firstLine="400"/>
+      </w:pPr>
+      <w:r>
+        <w:t>-</w:t>
+      </w:r>
+      <w:r>
+        <w:rPr>
+          <w:rFonts w:hint="eastAsia"/>
+        </w:rPr>
+        <w:t xml:space="preserve"> 주별 논문 </w:t>
+      </w:r>
+      <w:r>
+        <w:t>5</w:t>
+      </w:r>
+      <w:r>
+        <w:rPr>
+          <w:rFonts w:hint="eastAsia"/>
+        </w:rPr>
+        <w:t xml:space="preserve">개 숙독 및 정리하기 </w:t>
+      </w:r>
+      <w:r>
+        <w:t>(9</w:t>
+      </w:r>
+      <w:r>
+        <w:rPr>
+          <w:rFonts w:hint="eastAsia"/>
+        </w:rPr>
+        <w:t xml:space="preserve">월 간 총 </w:t>
+      </w:r>
+      <w:r>
+        <w:t>20</w:t>
+      </w:r>
+      <w:r>
+        <w:rPr>
+          <w:rFonts w:hint="eastAsia"/>
+        </w:rPr>
+        <w:t>개 논문 정리)</w:t>
+      </w:r>
+      <w:r>
+        <w:t xml:space="preserve"> </w:t>
+      </w:r>
+      <w:r>
+        <w:rPr>
+          <w:b/>
+          <w:bCs/>
+        </w:rPr>
+        <w:t>(</w:t>
+      </w:r>
+      <w:r>
+        <w:rPr>
+          <w:rFonts w:hint="eastAsia"/>
+          <w:b/>
+          <w:bCs/>
+        </w:rPr>
+        <w:t>완료)</w:t>
+      </w:r>
+    </w:p>
+    <w:p>
+      <w:pPr>
+        <w:spacing w:before="240" w:line="120" w:lineRule="auto"/>
+        <w:ind w:firstLineChars="200" w:firstLine="400"/>
+        <w:rPr>
+          <w:strike/>
+        </w:rPr>
+      </w:pPr>
+      <w:r>
+        <w:rPr>
+          <w:rFonts w:hint="eastAsia"/>
+          <w:strike/>
+        </w:rPr>
+        <w:t>-</w:t>
+      </w:r>
+      <w:r>
+        <w:rPr>
+          <w:strike/>
+        </w:rPr>
+        <w:t xml:space="preserve"> ~9/16</w:t>
+      </w:r>
+      <w:r>
+        <w:rPr>
+          <w:rFonts w:hint="eastAsia"/>
+          <w:strike/>
+        </w:rPr>
+        <w:t xml:space="preserve">까지 확률모델 </w:t>
+      </w:r>
+      <w:r>
+        <w:rPr>
+          <w:strike/>
+        </w:rPr>
+        <w:t xml:space="preserve">&amp; </w:t>
+      </w:r>
+      <w:r>
+        <w:rPr>
+          <w:rFonts w:hint="eastAsia"/>
+          <w:strike/>
+        </w:rPr>
+        <w:t xml:space="preserve">추천 시스템 </w:t>
+      </w:r>
+      <w:r>
+        <w:rPr>
+          <w:strike/>
+        </w:rPr>
+        <w:t xml:space="preserve">&amp; </w:t>
+      </w:r>
+      <w:r>
+        <w:rPr>
+          <w:rFonts w:hint="eastAsia"/>
+          <w:strike/>
+        </w:rPr>
+        <w:t>G</w:t>
+      </w:r>
+      <w:r>
+        <w:rPr>
+          <w:strike/>
+        </w:rPr>
+        <w:t>eneralization 3</w:t>
+      </w:r>
+      <w:r>
+        <w:rPr>
+          <w:rFonts w:hint="eastAsia"/>
+          <w:strike/>
+        </w:rPr>
+        <w:t xml:space="preserve">개를 아우르는 주제 후보 </w:t>
+      </w:r>
+      <w:r>
+        <w:rPr>
+          <w:strike/>
+        </w:rPr>
+        <w:t>5</w:t>
+      </w:r>
+      <w:r>
+        <w:rPr>
+          <w:rFonts w:hint="eastAsia"/>
+          <w:strike/>
+        </w:rPr>
+        <w:t>개 선정</w:t>
+      </w:r>
+      <w:r>
+        <w:rPr>
+          <w:rFonts w:hint="eastAsia"/>
+          <w:strike/>
+        </w:rPr>
+        <w:t xml:space="preserve"> </w:t>
+      </w:r>
+    </w:p>
+    <w:p>
+      <w:pPr>
+        <w:spacing w:before="240" w:line="120" w:lineRule="auto"/>
+        <w:ind w:firstLineChars="200" w:firstLine="400"/>
+        <w:rPr>
+          <w:strike/>
+        </w:rPr>
+      </w:pPr>
+      <w:r>
+        <w:rPr>
+          <w:strike/>
+        </w:rPr>
+        <w:t>- ~9/30</w:t>
+      </w:r>
+      <w:r>
+        <w:rPr>
+          <w:rFonts w:hint="eastAsia"/>
+          <w:strike/>
+        </w:rPr>
+        <w:t xml:space="preserve">까지 각 주제 후보들 깊게 조사 및 최종 논문 주제 선정할 것 </w:t>
+      </w:r>
+    </w:p>
+    <w:p>
+      <w:pPr>
+        <w:spacing w:before="240" w:line="120" w:lineRule="auto"/>
+        <w:ind w:firstLineChars="200" w:firstLine="400"/>
+        <w:rPr>
+          <w:b/>
+          <w:bCs/>
+        </w:rPr>
+      </w:pPr>
+      <w:r>
+        <w:rPr>
+          <w:b/>
+          <w:bCs/>
+        </w:rPr>
+        <w:t xml:space="preserve">-&gt; </w:t>
+      </w:r>
+      <w:r>
+        <w:rPr>
+          <w:rFonts w:hint="eastAsia"/>
+          <w:b/>
+          <w:bCs/>
+        </w:rPr>
+        <w:t>희망 연구 분야 및 교수님 정리 완료</w:t>
+      </w:r>
+      <w:r>
+        <w:rPr>
+          <w:b/>
+          <w:bCs/>
+        </w:rPr>
+        <w:t xml:space="preserve">. Bayesian Network </w:t>
+      </w:r>
+      <w:r>
+        <w:rPr>
+          <w:rFonts w:hint="eastAsia"/>
+          <w:b/>
+          <w:bCs/>
+        </w:rPr>
+        <w:t>쪽으로 연구시도해볼 것</w:t>
+      </w:r>
+    </w:p>
+    <w:p>
+      <w:pPr>
+        <w:spacing w:before="240" w:line="120" w:lineRule="auto"/>
+        <w:ind w:firstLineChars="200" w:firstLine="400"/>
+        <w:rPr>
+          <w:rFonts w:hint="eastAsia"/>
+          <w:b/>
+          <w:bCs/>
+        </w:rPr>
+      </w:pPr>
+      <w:r>
+        <w:rPr>
+          <w:b/>
+          <w:bCs/>
+        </w:rPr>
+        <w:t xml:space="preserve">-&gt; Active learning </w:t>
+      </w:r>
+      <w:r>
+        <w:rPr>
+          <w:rFonts w:hint="eastAsia"/>
+          <w:b/>
+          <w:bCs/>
+        </w:rPr>
+        <w:t xml:space="preserve">적용 쪽으로 현재 판단 중 </w:t>
+      </w:r>
+    </w:p>
+    <w:p>
+      <w:pPr>
+        <w:ind w:firstLine="195"/>
+      </w:pPr>
+      <w:r>
+        <w:t xml:space="preserve">3) </w:t>
+      </w:r>
+      <w:r>
+        <w:rPr>
+          <w:rFonts w:hint="eastAsia"/>
+        </w:rPr>
+        <w:t xml:space="preserve">그 외 </w:t>
+      </w:r>
+    </w:p>
+    <w:p>
+      <w:pPr>
+        <w:ind w:firstLine="195"/>
+        <w:rPr>
+          <w:b/>
+          <w:bCs/>
+        </w:rPr>
+      </w:pPr>
+      <w:r>
+        <w:rPr>
+          <w:rFonts w:hint="eastAsia"/>
+          <w:b/>
+          <w:bCs/>
+        </w:rPr>
+        <w:t xml:space="preserve"> </w:t>
+      </w:r>
+      <w:r>
+        <w:rPr>
+          <w:b/>
+          <w:bCs/>
+        </w:rPr>
+        <w:t xml:space="preserve">- </w:t>
+      </w:r>
+      <w:r>
+        <w:rPr>
+          <w:rFonts w:hint="eastAsia"/>
+          <w:b/>
+          <w:bCs/>
+        </w:rPr>
+        <w:t xml:space="preserve">학과 </w:t>
+      </w:r>
+      <w:proofErr w:type="spellStart"/>
+      <w:r>
+        <w:rPr>
+          <w:rFonts w:hint="eastAsia"/>
+          <w:b/>
+          <w:bCs/>
+        </w:rPr>
+        <w:t>사람들과의</w:t>
+      </w:r>
+      <w:proofErr w:type="spellEnd"/>
+      <w:r>
+        <w:rPr>
+          <w:rFonts w:hint="eastAsia"/>
+          <w:b/>
+          <w:bCs/>
+        </w:rPr>
+        <w:t xml:space="preserve"> 연락,</w:t>
+      </w:r>
+      <w:r>
+        <w:rPr>
+          <w:b/>
+          <w:bCs/>
+        </w:rPr>
+        <w:t xml:space="preserve"> </w:t>
+      </w:r>
+      <w:r>
+        <w:rPr>
+          <w:rFonts w:hint="eastAsia"/>
+          <w:b/>
+          <w:bCs/>
+        </w:rPr>
+        <w:t>교수님 과의 교류,</w:t>
+      </w:r>
+      <w:r>
+        <w:rPr>
+          <w:b/>
+          <w:bCs/>
+        </w:rPr>
+        <w:t xml:space="preserve"> </w:t>
+      </w:r>
+      <w:r>
+        <w:rPr>
+          <w:rFonts w:hint="eastAsia"/>
+          <w:b/>
+          <w:bCs/>
+        </w:rPr>
+        <w:t xml:space="preserve">친구와의 만남 등 첫 </w:t>
+      </w:r>
+      <w:r>
+        <w:rPr>
+          <w:b/>
+          <w:bCs/>
+        </w:rPr>
+        <w:t>1</w:t>
+      </w:r>
+      <w:r>
+        <w:rPr>
+          <w:rFonts w:hint="eastAsia"/>
+          <w:b/>
+          <w:bCs/>
+        </w:rPr>
+        <w:t xml:space="preserve">달로는 매우 알차고 성공적 </w:t>
+      </w:r>
+    </w:p>
+    <w:p>
+      <w:pPr>
+        <w:ind w:firstLine="195"/>
+        <w:rPr>
+          <w:rFonts w:hint="eastAsia"/>
+          <w:b/>
+          <w:bCs/>
+        </w:rPr>
+      </w:pPr>
+    </w:p>
+    <w:p>
+      <w:pPr>
+        <w:rPr>
+          <w:b/>
+          <w:bCs/>
+          <w:sz w:val="22"/>
+          <w:szCs w:val="24"/>
+        </w:rPr>
+      </w:pPr>
+      <w:r>
+        <w:rPr>
+          <w:rFonts w:hint="eastAsia"/>
+          <w:b/>
+          <w:bCs/>
+          <w:sz w:val="22"/>
+          <w:szCs w:val="24"/>
+        </w:rPr>
+        <w:t xml:space="preserve">2. </w:t>
+      </w:r>
+      <w:r>
+        <w:rPr>
+          <w:rFonts w:hint="eastAsia"/>
+          <w:b/>
+          <w:bCs/>
+          <w:sz w:val="22"/>
+          <w:szCs w:val="24"/>
+        </w:rPr>
+        <w:t xml:space="preserve">공부 </w:t>
+      </w:r>
+      <w:proofErr w:type="gramStart"/>
+      <w:r>
+        <w:rPr>
+          <w:rFonts w:hint="eastAsia"/>
+          <w:b/>
+          <w:bCs/>
+          <w:sz w:val="22"/>
+          <w:szCs w:val="24"/>
+        </w:rPr>
+        <w:t xml:space="preserve">기간 </w:t>
+      </w:r>
+      <w:r>
+        <w:rPr>
+          <w:b/>
+          <w:bCs/>
+          <w:sz w:val="22"/>
+          <w:szCs w:val="24"/>
+        </w:rPr>
+        <w:t>:</w:t>
+      </w:r>
+      <w:proofErr w:type="gramEnd"/>
+      <w:r>
+        <w:rPr>
+          <w:b/>
+          <w:bCs/>
+          <w:sz w:val="22"/>
+          <w:szCs w:val="24"/>
+        </w:rPr>
+        <w:t xml:space="preserve"> </w:t>
+      </w:r>
+      <w:r>
+        <w:rPr>
+          <w:rFonts w:hint="eastAsia"/>
+          <w:b/>
+          <w:bCs/>
+          <w:sz w:val="22"/>
+          <w:szCs w:val="24"/>
+        </w:rPr>
+        <w:t xml:space="preserve">총 </w:t>
+      </w:r>
+      <w:r>
+        <w:rPr>
+          <w:b/>
+          <w:bCs/>
+          <w:sz w:val="22"/>
+          <w:szCs w:val="24"/>
+        </w:rPr>
+        <w:t>30</w:t>
+      </w:r>
+      <w:r>
+        <w:rPr>
+          <w:rFonts w:hint="eastAsia"/>
+          <w:b/>
+          <w:bCs/>
+          <w:sz w:val="22"/>
+          <w:szCs w:val="24"/>
+        </w:rPr>
+        <w:t xml:space="preserve">일 중 </w:t>
+      </w:r>
+      <w:r>
+        <w:rPr>
+          <w:b/>
+          <w:bCs/>
+          <w:sz w:val="22"/>
+          <w:szCs w:val="24"/>
+        </w:rPr>
+        <w:t>25</w:t>
+      </w:r>
+      <w:r>
+        <w:rPr>
+          <w:rFonts w:hint="eastAsia"/>
+          <w:b/>
+          <w:bCs/>
+          <w:sz w:val="22"/>
+          <w:szCs w:val="24"/>
+        </w:rPr>
+        <w:t>일 공부</w:t>
+      </w:r>
+    </w:p>
+    <w:tbl>
+      <w:tblPr>
+        <w:tblStyle w:val="a4"/>
+        <w:tblW w:w="0" w:type="auto"/>
+        <w:tblInd w:w="0" w:type="dxa"/>
+        <w:tblLook w:val="04A0" w:firstRow="1" w:lastRow="0" w:firstColumn="1" w:lastColumn="0" w:noHBand="0" w:noVBand="1"/>
+      </w:tblPr>
+      <w:tblGrid>
+        <w:gridCol w:w="1288"/>
+        <w:gridCol w:w="1288"/>
+        <w:gridCol w:w="1288"/>
+        <w:gridCol w:w="1288"/>
+        <w:gridCol w:w="1288"/>
+        <w:gridCol w:w="1288"/>
+        <w:gridCol w:w="1288"/>
+      </w:tblGrid>
+      <w:tr>
+        <w:tc>
+          <w:tcPr>
+            <w:tcW w:w="9016" w:type="dxa"/>
+            <w:gridSpan w:val="7"/>
+            <w:tcBorders>
+              <w:top w:val="single" w:sz="4" w:space="0" w:color="auto"/>
+              <w:left w:val="single" w:sz="4" w:space="0" w:color="auto"/>
+              <w:bottom w:val="single" w:sz="4" w:space="0" w:color="auto"/>
+              <w:right w:val="single" w:sz="4" w:space="0" w:color="auto"/>
+            </w:tcBorders>
+            <w:hideMark/>
+          </w:tcPr>
+          <w:p>
+            <w:pPr>
+              <w:spacing w:line="240" w:lineRule="auto"/>
+              <w:jc w:val="center"/>
+              <w:rPr>
+                <w:b/>
+                <w:bCs/>
+                <w:sz w:val="22"/>
+                <w:szCs w:val="24"/>
+              </w:rPr>
+            </w:pPr>
+            <w:r>
+              <w:rPr>
+                <w:rFonts w:hint="eastAsia"/>
+                <w:b/>
+                <w:bCs/>
+                <w:sz w:val="22"/>
+                <w:szCs w:val="24"/>
+              </w:rPr>
+              <w:t>&lt;</w:t>
+            </w:r>
+            <w:r>
+              <w:rPr>
+                <w:b/>
+                <w:bCs/>
+                <w:sz w:val="22"/>
+                <w:szCs w:val="24"/>
+              </w:rPr>
+              <w:t>9</w:t>
+            </w:r>
+            <w:r>
+              <w:rPr>
+                <w:rFonts w:hint="eastAsia"/>
+                <w:b/>
+                <w:bCs/>
+                <w:sz w:val="22"/>
+                <w:szCs w:val="24"/>
+              </w:rPr>
+              <w:t>월&gt;</w:t>
+            </w:r>
+          </w:p>
+        </w:tc>
+      </w:tr>
+      <w:tr>
+        <w:tc>
+          <w:tcPr>
+            <w:tcW w:w="1288" w:type="dxa"/>
+            <w:tcBorders>
+              <w:top w:val="single" w:sz="4" w:space="0" w:color="auto"/>
+              <w:left w:val="single" w:sz="4" w:space="0" w:color="auto"/>
+              <w:bottom w:val="single" w:sz="4" w:space="0" w:color="auto"/>
+              <w:right w:val="single" w:sz="4" w:space="0" w:color="auto"/>
+            </w:tcBorders>
+            <w:shd w:val="clear" w:color="auto" w:fill="auto"/>
+          </w:tcPr>
+          <w:p>
+            <w:pPr>
+              <w:spacing w:line="240" w:lineRule="auto"/>
+              <w:jc w:val="center"/>
+              <w:rPr>
+                <w:color w:val="FF0000"/>
+                <w:sz w:val="22"/>
+                <w:szCs w:val="24"/>
+              </w:rPr>
+            </w:pPr>
+          </w:p>
+        </w:tc>
+        <w:tc>
+          <w:tcPr>
+            <w:tcW w:w="1288" w:type="dxa"/>
+            <w:tcBorders>
+              <w:top w:val="single" w:sz="4" w:space="0" w:color="auto"/>
+              <w:left w:val="single" w:sz="4" w:space="0" w:color="auto"/>
+              <w:bottom w:val="single" w:sz="4" w:space="0" w:color="auto"/>
+              <w:right w:val="single" w:sz="4" w:space="0" w:color="auto"/>
+            </w:tcBorders>
+            <w:shd w:val="clear" w:color="auto" w:fill="auto"/>
+          </w:tcPr>
+          <w:p>
+            <w:pPr>
+              <w:spacing w:line="240" w:lineRule="auto"/>
+              <w:jc w:val="center"/>
+              <w:rPr>
+                <w:sz w:val="22"/>
+                <w:szCs w:val="24"/>
+              </w:rPr>
+            </w:pPr>
+          </w:p>
+        </w:tc>
+        <w:tc>
+          <w:tcPr>
+            <w:tcW w:w="1288" w:type="dxa"/>
+            <w:tcBorders>
+              <w:top w:val="single" w:sz="4" w:space="0" w:color="auto"/>
+              <w:left w:val="single" w:sz="4" w:space="0" w:color="auto"/>
+              <w:bottom w:val="single" w:sz="4" w:space="0" w:color="auto"/>
+              <w:right w:val="single" w:sz="4" w:space="0" w:color="auto"/>
+            </w:tcBorders>
+            <w:shd w:val="clear" w:color="auto" w:fill="auto"/>
+          </w:tcPr>
+          <w:p>
+            <w:pPr>
+              <w:spacing w:line="240" w:lineRule="auto"/>
+              <w:jc w:val="center"/>
+              <w:rPr>
+                <w:sz w:val="22"/>
+                <w:szCs w:val="24"/>
+              </w:rPr>
+            </w:pPr>
+          </w:p>
+        </w:tc>
+        <w:tc>
+          <w:tcPr>
+            <w:tcW w:w="1288" w:type="dxa"/>
+            <w:tcBorders>
+              <w:top w:val="single" w:sz="4" w:space="0" w:color="auto"/>
+              <w:left w:val="single" w:sz="4" w:space="0" w:color="auto"/>
+              <w:bottom w:val="single" w:sz="4" w:space="0" w:color="auto"/>
+              <w:right w:val="single" w:sz="4" w:space="0" w:color="auto"/>
+            </w:tcBorders>
+            <w:shd w:val="clear" w:color="auto" w:fill="auto"/>
+          </w:tcPr>
+          <w:p>
+            <w:pPr>
+              <w:spacing w:line="240" w:lineRule="auto"/>
+              <w:jc w:val="center"/>
+              <w:rPr>
+                <w:sz w:val="22"/>
+                <w:szCs w:val="24"/>
+              </w:rPr>
+            </w:pPr>
+          </w:p>
+        </w:tc>
+        <w:tc>
+          <w:tcPr>
+            <w:tcW w:w="1288" w:type="dxa"/>
+            <w:tcBorders>
+              <w:top w:val="single" w:sz="4" w:space="0" w:color="auto"/>
+              <w:left w:val="single" w:sz="4" w:space="0" w:color="auto"/>
+              <w:bottom w:val="single" w:sz="4" w:space="0" w:color="auto"/>
+              <w:right w:val="single" w:sz="4" w:space="0" w:color="auto"/>
+            </w:tcBorders>
+            <w:shd w:val="clear" w:color="auto" w:fill="auto"/>
+          </w:tcPr>
+          <w:p>
+            <w:pPr>
+              <w:spacing w:line="240" w:lineRule="auto"/>
+              <w:jc w:val="center"/>
+              <w:rPr>
+                <w:b/>
+                <w:bCs/>
+                <w:sz w:val="22"/>
+                <w:szCs w:val="24"/>
+              </w:rPr>
+            </w:pPr>
+            <w:r>
+              <w:rPr>
+                <w:rFonts w:hint="eastAsia"/>
+                <w:b/>
+                <w:bCs/>
+                <w:sz w:val="22"/>
+                <w:szCs w:val="24"/>
+              </w:rPr>
+              <w:t>1</w:t>
+            </w:r>
+          </w:p>
+        </w:tc>
+        <w:tc>
+          <w:tcPr>
+            <w:tcW w:w="1288" w:type="dxa"/>
+            <w:tcBorders>
+              <w:top w:val="single" w:sz="4" w:space="0" w:color="auto"/>
+              <w:left w:val="single" w:sz="4" w:space="0" w:color="auto"/>
+              <w:bottom w:val="single" w:sz="4" w:space="0" w:color="auto"/>
+              <w:right w:val="single" w:sz="4" w:space="0" w:color="auto"/>
+            </w:tcBorders>
+            <w:shd w:val="clear" w:color="auto" w:fill="auto"/>
+          </w:tcPr>
+          <w:p>
+            <w:pPr>
+              <w:spacing w:line="240" w:lineRule="auto"/>
+              <w:jc w:val="center"/>
+              <w:rPr>
+                <w:b/>
+                <w:bCs/>
+                <w:sz w:val="22"/>
+                <w:szCs w:val="24"/>
+              </w:rPr>
+            </w:pPr>
+            <w:r>
+              <w:rPr>
+                <w:rFonts w:hint="eastAsia"/>
+                <w:b/>
+                <w:bCs/>
+                <w:sz w:val="22"/>
+                <w:szCs w:val="24"/>
+              </w:rPr>
+              <w:t>2</w:t>
+            </w:r>
+          </w:p>
+        </w:tc>
+        <w:tc>
+          <w:tcPr>
+            <w:tcW w:w="1288" w:type="dxa"/>
+            <w:tcBorders>
+              <w:top w:val="single" w:sz="4" w:space="0" w:color="auto"/>
+              <w:left w:val="single" w:sz="4" w:space="0" w:color="auto"/>
+              <w:bottom w:val="single" w:sz="4" w:space="0" w:color="auto"/>
+              <w:right w:val="single" w:sz="4" w:space="0" w:color="auto"/>
+            </w:tcBorders>
+            <w:shd w:val="clear" w:color="auto" w:fill="auto"/>
+          </w:tcPr>
+          <w:p>
+            <w:pPr>
+              <w:spacing w:line="240" w:lineRule="auto"/>
+              <w:jc w:val="center"/>
+              <w:rPr>
+                <w:color w:val="4472C4" w:themeColor="accent1"/>
+                <w:sz w:val="22"/>
+                <w:szCs w:val="24"/>
+              </w:rPr>
+            </w:pPr>
+            <w:r>
+              <w:rPr>
+                <w:rFonts w:hint="eastAsia"/>
+                <w:color w:val="4472C4" w:themeColor="accent1"/>
+                <w:sz w:val="22"/>
+                <w:szCs w:val="24"/>
+              </w:rPr>
+              <w:t>3</w:t>
+            </w:r>
+          </w:p>
+        </w:tc>
+      </w:tr>
+      <w:tr>
+        <w:tc>
+          <w:tcPr>
+            <w:tcW w:w="1288" w:type="dxa"/>
+            <w:tcBorders>
+              <w:top w:val="single" w:sz="4" w:space="0" w:color="auto"/>
+              <w:left w:val="single" w:sz="4" w:space="0" w:color="auto"/>
+              <w:bottom w:val="single" w:sz="4" w:space="0" w:color="auto"/>
+              <w:right w:val="single" w:sz="4" w:space="0" w:color="auto"/>
+            </w:tcBorders>
+            <w:shd w:val="clear" w:color="auto" w:fill="auto"/>
+          </w:tcPr>
+          <w:p>
+            <w:pPr>
+              <w:spacing w:line="240" w:lineRule="auto"/>
+              <w:jc w:val="center"/>
+              <w:rPr>
+                <w:color w:val="FF0000"/>
+                <w:sz w:val="22"/>
+                <w:szCs w:val="24"/>
+              </w:rPr>
+            </w:pPr>
+            <w:r>
+              <w:rPr>
+                <w:rFonts w:hint="eastAsia"/>
+                <w:color w:val="FF0000"/>
+                <w:sz w:val="22"/>
+                <w:szCs w:val="24"/>
+              </w:rPr>
+              <w:t>4</w:t>
+            </w:r>
+          </w:p>
+        </w:tc>
+        <w:tc>
+          <w:tcPr>
+            <w:tcW w:w="1288" w:type="dxa"/>
+            <w:tcBorders>
+              <w:top w:val="single" w:sz="4" w:space="0" w:color="auto"/>
+              <w:left w:val="single" w:sz="4" w:space="0" w:color="auto"/>
+              <w:bottom w:val="single" w:sz="4" w:space="0" w:color="auto"/>
+              <w:right w:val="single" w:sz="4" w:space="0" w:color="auto"/>
+            </w:tcBorders>
+            <w:shd w:val="clear" w:color="auto" w:fill="auto"/>
+          </w:tcPr>
+          <w:p>
+            <w:pPr>
+              <w:spacing w:line="240" w:lineRule="auto"/>
+              <w:jc w:val="center"/>
+              <w:rPr>
+                <w:b/>
+                <w:bCs/>
+                <w:sz w:val="22"/>
+                <w:szCs w:val="24"/>
+              </w:rPr>
+            </w:pPr>
+            <w:r>
+              <w:rPr>
+                <w:rFonts w:hint="eastAsia"/>
+                <w:b/>
+                <w:bCs/>
+                <w:sz w:val="22"/>
+                <w:szCs w:val="24"/>
+              </w:rPr>
+              <w:t>5</w:t>
+            </w:r>
+          </w:p>
+        </w:tc>
+        <w:tc>
+          <w:tcPr>
+            <w:tcW w:w="1288" w:type="dxa"/>
+            <w:tcBorders>
+              <w:top w:val="single" w:sz="4" w:space="0" w:color="auto"/>
+              <w:left w:val="single" w:sz="4" w:space="0" w:color="auto"/>
+              <w:bottom w:val="single" w:sz="4" w:space="0" w:color="auto"/>
+              <w:right w:val="single" w:sz="4" w:space="0" w:color="auto"/>
+            </w:tcBorders>
+            <w:shd w:val="clear" w:color="auto" w:fill="auto"/>
+          </w:tcPr>
+          <w:p>
+            <w:pPr>
+              <w:spacing w:line="240" w:lineRule="auto"/>
+              <w:jc w:val="center"/>
+              <w:rPr>
+                <w:b/>
+                <w:bCs/>
+                <w:sz w:val="22"/>
+                <w:szCs w:val="24"/>
+              </w:rPr>
+            </w:pPr>
+            <w:r>
+              <w:rPr>
+                <w:rFonts w:hint="eastAsia"/>
+                <w:b/>
+                <w:bCs/>
+                <w:sz w:val="22"/>
+                <w:szCs w:val="24"/>
+              </w:rPr>
+              <w:t>6</w:t>
+            </w:r>
+          </w:p>
+        </w:tc>
+        <w:tc>
+          <w:tcPr>
+            <w:tcW w:w="1288" w:type="dxa"/>
+            <w:tcBorders>
+              <w:top w:val="single" w:sz="4" w:space="0" w:color="auto"/>
+              <w:left w:val="single" w:sz="4" w:space="0" w:color="auto"/>
+              <w:bottom w:val="single" w:sz="4" w:space="0" w:color="auto"/>
+              <w:right w:val="single" w:sz="4" w:space="0" w:color="auto"/>
+            </w:tcBorders>
+            <w:shd w:val="clear" w:color="auto" w:fill="auto"/>
+          </w:tcPr>
+          <w:p>
+            <w:pPr>
+              <w:spacing w:line="240" w:lineRule="auto"/>
+              <w:jc w:val="center"/>
+              <w:rPr>
+                <w:b/>
+                <w:bCs/>
+                <w:sz w:val="22"/>
+                <w:szCs w:val="24"/>
+              </w:rPr>
+            </w:pPr>
+            <w:r>
+              <w:rPr>
+                <w:rFonts w:hint="eastAsia"/>
+                <w:b/>
+                <w:bCs/>
+                <w:sz w:val="22"/>
+                <w:szCs w:val="24"/>
+              </w:rPr>
+              <w:t>7</w:t>
+            </w:r>
+          </w:p>
+        </w:tc>
+        <w:tc>
+          <w:tcPr>
+            <w:tcW w:w="1288" w:type="dxa"/>
+            <w:tcBorders>
+              <w:top w:val="single" w:sz="4" w:space="0" w:color="auto"/>
+              <w:left w:val="single" w:sz="4" w:space="0" w:color="auto"/>
+              <w:bottom w:val="single" w:sz="4" w:space="0" w:color="auto"/>
+              <w:right w:val="single" w:sz="4" w:space="0" w:color="auto"/>
+            </w:tcBorders>
+            <w:shd w:val="clear" w:color="auto" w:fill="auto"/>
+          </w:tcPr>
+          <w:p>
+            <w:pPr>
+              <w:spacing w:line="240" w:lineRule="auto"/>
+              <w:jc w:val="center"/>
+              <w:rPr>
+                <w:b/>
+                <w:bCs/>
+                <w:sz w:val="22"/>
+                <w:szCs w:val="24"/>
+              </w:rPr>
+            </w:pPr>
+            <w:r>
+              <w:rPr>
+                <w:rFonts w:hint="eastAsia"/>
+                <w:b/>
+                <w:bCs/>
+                <w:sz w:val="22"/>
+                <w:szCs w:val="24"/>
+              </w:rPr>
+              <w:t>8</w:t>
+            </w:r>
+          </w:p>
+        </w:tc>
+        <w:tc>
+          <w:tcPr>
+            <w:tcW w:w="1288" w:type="dxa"/>
+            <w:tcBorders>
+              <w:top w:val="single" w:sz="4" w:space="0" w:color="auto"/>
+              <w:left w:val="single" w:sz="4" w:space="0" w:color="auto"/>
+              <w:bottom w:val="single" w:sz="4" w:space="0" w:color="auto"/>
+              <w:right w:val="single" w:sz="4" w:space="0" w:color="auto"/>
+            </w:tcBorders>
+            <w:shd w:val="clear" w:color="auto" w:fill="FFFF00"/>
+          </w:tcPr>
+          <w:p>
+            <w:pPr>
+              <w:spacing w:line="240" w:lineRule="auto"/>
+              <w:jc w:val="center"/>
+              <w:rPr>
+                <w:sz w:val="22"/>
+                <w:szCs w:val="24"/>
+              </w:rPr>
+            </w:pPr>
+            <w:r>
+              <w:rPr>
+                <w:rFonts w:hint="eastAsia"/>
+                <w:sz w:val="22"/>
+                <w:szCs w:val="24"/>
+              </w:rPr>
+              <w:t>9</w:t>
+            </w:r>
+          </w:p>
+        </w:tc>
+        <w:tc>
+          <w:tcPr>
+            <w:tcW w:w="1288" w:type="dxa"/>
+            <w:tcBorders>
+              <w:top w:val="single" w:sz="4" w:space="0" w:color="auto"/>
+              <w:left w:val="single" w:sz="4" w:space="0" w:color="auto"/>
+              <w:bottom w:val="single" w:sz="4" w:space="0" w:color="auto"/>
+              <w:right w:val="single" w:sz="4" w:space="0" w:color="auto"/>
+            </w:tcBorders>
+            <w:shd w:val="clear" w:color="auto" w:fill="FFFF00"/>
+          </w:tcPr>
+          <w:p>
+            <w:pPr>
+              <w:spacing w:line="240" w:lineRule="auto"/>
+              <w:jc w:val="center"/>
+              <w:rPr>
+                <w:color w:val="4472C4" w:themeColor="accent1"/>
+                <w:sz w:val="22"/>
+                <w:szCs w:val="24"/>
+              </w:rPr>
+            </w:pPr>
+            <w:r>
+              <w:rPr>
+                <w:rFonts w:hint="eastAsia"/>
+                <w:color w:val="4472C4" w:themeColor="accent1"/>
+                <w:sz w:val="22"/>
+                <w:szCs w:val="24"/>
+              </w:rPr>
+              <w:t>1</w:t>
+            </w:r>
+            <w:r>
+              <w:rPr>
+                <w:color w:val="4472C4" w:themeColor="accent1"/>
+                <w:sz w:val="22"/>
+                <w:szCs w:val="24"/>
+              </w:rPr>
+              <w:t>0</w:t>
+            </w:r>
+          </w:p>
+        </w:tc>
+      </w:tr>
+      <w:tr>
+        <w:tc>
+          <w:tcPr>
+            <w:tcW w:w="1288" w:type="dxa"/>
+            <w:tcBorders>
+              <w:top w:val="single" w:sz="4" w:space="0" w:color="auto"/>
+              <w:left w:val="single" w:sz="4" w:space="0" w:color="auto"/>
+              <w:bottom w:val="single" w:sz="4" w:space="0" w:color="auto"/>
+              <w:right w:val="single" w:sz="4" w:space="0" w:color="auto"/>
+            </w:tcBorders>
+            <w:shd w:val="clear" w:color="auto" w:fill="FFFF00"/>
+          </w:tcPr>
+          <w:p>
+            <w:pPr>
+              <w:spacing w:line="240" w:lineRule="auto"/>
+              <w:jc w:val="center"/>
+              <w:rPr>
+                <w:color w:val="FF0000"/>
+                <w:sz w:val="22"/>
+                <w:szCs w:val="24"/>
+              </w:rPr>
+            </w:pPr>
+            <w:r>
+              <w:rPr>
+                <w:rFonts w:hint="eastAsia"/>
+                <w:color w:val="FF0000"/>
+                <w:sz w:val="22"/>
+                <w:szCs w:val="24"/>
+              </w:rPr>
+              <w:t>1</w:t>
+            </w:r>
+            <w:r>
+              <w:rPr>
+                <w:color w:val="FF0000"/>
+                <w:sz w:val="22"/>
+                <w:szCs w:val="24"/>
+              </w:rPr>
+              <w:t>1</w:t>
+            </w:r>
+          </w:p>
+        </w:tc>
+        <w:tc>
+          <w:tcPr>
+            <w:tcW w:w="1288" w:type="dxa"/>
+            <w:tcBorders>
+              <w:top w:val="single" w:sz="4" w:space="0" w:color="auto"/>
+              <w:left w:val="single" w:sz="4" w:space="0" w:color="auto"/>
+              <w:bottom w:val="single" w:sz="4" w:space="0" w:color="auto"/>
+              <w:right w:val="single" w:sz="4" w:space="0" w:color="auto"/>
+            </w:tcBorders>
+            <w:shd w:val="clear" w:color="auto" w:fill="auto"/>
+          </w:tcPr>
+          <w:p>
+            <w:pPr>
+              <w:spacing w:line="240" w:lineRule="auto"/>
+              <w:jc w:val="center"/>
+              <w:rPr>
+                <w:b/>
+                <w:bCs/>
+                <w:sz w:val="22"/>
+                <w:szCs w:val="24"/>
+              </w:rPr>
+            </w:pPr>
+            <w:r>
+              <w:rPr>
+                <w:rFonts w:hint="eastAsia"/>
+                <w:b/>
+                <w:bCs/>
+                <w:sz w:val="22"/>
+                <w:szCs w:val="24"/>
+              </w:rPr>
+              <w:t>1</w:t>
+            </w:r>
+            <w:r>
+              <w:rPr>
+                <w:b/>
+                <w:bCs/>
+                <w:sz w:val="22"/>
+                <w:szCs w:val="24"/>
+              </w:rPr>
+              <w:t>2</w:t>
+            </w:r>
+          </w:p>
+        </w:tc>
+        <w:tc>
+          <w:tcPr>
+            <w:tcW w:w="1288" w:type="dxa"/>
+            <w:tcBorders>
+              <w:top w:val="single" w:sz="4" w:space="0" w:color="auto"/>
+              <w:left w:val="single" w:sz="4" w:space="0" w:color="auto"/>
+              <w:bottom w:val="single" w:sz="4" w:space="0" w:color="auto"/>
+              <w:right w:val="single" w:sz="4" w:space="0" w:color="auto"/>
+            </w:tcBorders>
+            <w:shd w:val="clear" w:color="auto" w:fill="auto"/>
+          </w:tcPr>
+          <w:p>
+            <w:pPr>
+              <w:spacing w:line="240" w:lineRule="auto"/>
+              <w:jc w:val="center"/>
+              <w:rPr>
+                <w:b/>
+                <w:bCs/>
+                <w:sz w:val="22"/>
+                <w:szCs w:val="24"/>
+              </w:rPr>
+            </w:pPr>
+            <w:r>
+              <w:rPr>
+                <w:rFonts w:hint="eastAsia"/>
+                <w:b/>
+                <w:bCs/>
+                <w:sz w:val="22"/>
+                <w:szCs w:val="24"/>
+              </w:rPr>
+              <w:t>1</w:t>
+            </w:r>
+            <w:r>
+              <w:rPr>
+                <w:b/>
+                <w:bCs/>
+                <w:sz w:val="22"/>
+                <w:szCs w:val="24"/>
+              </w:rPr>
+              <w:t>3</w:t>
+            </w:r>
+          </w:p>
+        </w:tc>
+        <w:tc>
+          <w:tcPr>
+            <w:tcW w:w="1288" w:type="dxa"/>
+            <w:tcBorders>
+              <w:top w:val="single" w:sz="4" w:space="0" w:color="auto"/>
+              <w:left w:val="single" w:sz="4" w:space="0" w:color="auto"/>
+              <w:bottom w:val="single" w:sz="4" w:space="0" w:color="auto"/>
+              <w:right w:val="single" w:sz="4" w:space="0" w:color="auto"/>
+            </w:tcBorders>
+            <w:shd w:val="clear" w:color="auto" w:fill="auto"/>
+          </w:tcPr>
+          <w:p>
+            <w:pPr>
+              <w:spacing w:line="240" w:lineRule="auto"/>
+              <w:jc w:val="center"/>
+              <w:rPr>
+                <w:b/>
+                <w:bCs/>
+                <w:sz w:val="22"/>
+                <w:szCs w:val="24"/>
+              </w:rPr>
+            </w:pPr>
+            <w:r>
+              <w:rPr>
+                <w:rFonts w:hint="eastAsia"/>
+                <w:b/>
+                <w:bCs/>
+                <w:sz w:val="22"/>
+                <w:szCs w:val="24"/>
+              </w:rPr>
+              <w:t>1</w:t>
+            </w:r>
+            <w:r>
+              <w:rPr>
+                <w:b/>
+                <w:bCs/>
+                <w:sz w:val="22"/>
+                <w:szCs w:val="24"/>
+              </w:rPr>
+              <w:t>4</w:t>
+            </w:r>
+          </w:p>
+        </w:tc>
+        <w:tc>
+          <w:tcPr>
+            <w:tcW w:w="1288" w:type="dxa"/>
+            <w:tcBorders>
+              <w:top w:val="single" w:sz="4" w:space="0" w:color="auto"/>
+              <w:left w:val="single" w:sz="4" w:space="0" w:color="auto"/>
+              <w:bottom w:val="single" w:sz="4" w:space="0" w:color="auto"/>
+              <w:right w:val="single" w:sz="4" w:space="0" w:color="auto"/>
+            </w:tcBorders>
+            <w:shd w:val="clear" w:color="auto" w:fill="auto"/>
+          </w:tcPr>
+          <w:p>
+            <w:pPr>
+              <w:spacing w:line="240" w:lineRule="auto"/>
+              <w:jc w:val="center"/>
+              <w:rPr>
+                <w:b/>
+                <w:bCs/>
+                <w:sz w:val="22"/>
+                <w:szCs w:val="24"/>
+              </w:rPr>
+            </w:pPr>
+            <w:r>
+              <w:rPr>
+                <w:rFonts w:hint="eastAsia"/>
+                <w:b/>
+                <w:bCs/>
+                <w:sz w:val="22"/>
+                <w:szCs w:val="24"/>
+              </w:rPr>
+              <w:t>1</w:t>
+            </w:r>
+            <w:r>
+              <w:rPr>
+                <w:b/>
+                <w:bCs/>
+                <w:sz w:val="22"/>
+                <w:szCs w:val="24"/>
+              </w:rPr>
+              <w:t>5</w:t>
+            </w:r>
+          </w:p>
+        </w:tc>
+        <w:tc>
+          <w:tcPr>
+            <w:tcW w:w="1288" w:type="dxa"/>
+            <w:tcBorders>
+              <w:top w:val="single" w:sz="4" w:space="0" w:color="auto"/>
+              <w:left w:val="single" w:sz="4" w:space="0" w:color="auto"/>
+              <w:bottom w:val="single" w:sz="4" w:space="0" w:color="auto"/>
+              <w:right w:val="single" w:sz="4" w:space="0" w:color="auto"/>
+            </w:tcBorders>
+            <w:shd w:val="clear" w:color="auto" w:fill="auto"/>
+          </w:tcPr>
+          <w:p>
+            <w:pPr>
+              <w:spacing w:line="240" w:lineRule="auto"/>
+              <w:jc w:val="center"/>
+              <w:rPr>
+                <w:b/>
+                <w:bCs/>
+                <w:sz w:val="22"/>
+                <w:szCs w:val="24"/>
+              </w:rPr>
+            </w:pPr>
+            <w:r>
+              <w:rPr>
+                <w:rFonts w:hint="eastAsia"/>
+                <w:b/>
+                <w:bCs/>
+                <w:sz w:val="22"/>
+                <w:szCs w:val="24"/>
+              </w:rPr>
+              <w:t>1</w:t>
+            </w:r>
+            <w:r>
+              <w:rPr>
+                <w:b/>
+                <w:bCs/>
+                <w:sz w:val="22"/>
+                <w:szCs w:val="24"/>
+              </w:rPr>
+              <w:t>6</w:t>
+            </w:r>
+          </w:p>
+        </w:tc>
+        <w:tc>
+          <w:tcPr>
+            <w:tcW w:w="1288" w:type="dxa"/>
+            <w:tcBorders>
+              <w:top w:val="single" w:sz="4" w:space="0" w:color="auto"/>
+              <w:left w:val="single" w:sz="4" w:space="0" w:color="auto"/>
+              <w:bottom w:val="single" w:sz="4" w:space="0" w:color="auto"/>
+              <w:right w:val="single" w:sz="4" w:space="0" w:color="auto"/>
+            </w:tcBorders>
+            <w:shd w:val="clear" w:color="auto" w:fill="auto"/>
+          </w:tcPr>
+          <w:p>
+            <w:pPr>
+              <w:spacing w:line="240" w:lineRule="auto"/>
+              <w:jc w:val="center"/>
+              <w:rPr>
+                <w:b/>
+                <w:bCs/>
+                <w:color w:val="4472C4" w:themeColor="accent1"/>
+                <w:sz w:val="22"/>
+                <w:szCs w:val="24"/>
+              </w:rPr>
+            </w:pPr>
+            <w:r>
+              <w:rPr>
+                <w:rFonts w:hint="eastAsia"/>
+                <w:b/>
+                <w:bCs/>
+                <w:color w:val="4472C4" w:themeColor="accent1"/>
+                <w:sz w:val="22"/>
+                <w:szCs w:val="24"/>
+              </w:rPr>
+              <w:t>1</w:t>
+            </w:r>
+            <w:r>
+              <w:rPr>
+                <w:b/>
+                <w:bCs/>
+                <w:color w:val="4472C4" w:themeColor="accent1"/>
+                <w:sz w:val="22"/>
+                <w:szCs w:val="24"/>
+              </w:rPr>
+              <w:t>7</w:t>
+            </w:r>
+          </w:p>
+        </w:tc>
+      </w:tr>
+      <w:tr>
+        <w:tc>
+          <w:tcPr>
+            <w:tcW w:w="1288" w:type="dxa"/>
+            <w:tcBorders>
+              <w:top w:val="single" w:sz="4" w:space="0" w:color="auto"/>
+              <w:left w:val="single" w:sz="4" w:space="0" w:color="auto"/>
+              <w:bottom w:val="single" w:sz="4" w:space="0" w:color="auto"/>
+              <w:right w:val="single" w:sz="4" w:space="0" w:color="auto"/>
+            </w:tcBorders>
+            <w:shd w:val="clear" w:color="auto" w:fill="auto"/>
+          </w:tcPr>
+          <w:p>
+            <w:pPr>
+              <w:spacing w:line="240" w:lineRule="auto"/>
+              <w:jc w:val="center"/>
+              <w:rPr>
+                <w:b/>
+                <w:bCs/>
+                <w:color w:val="FF0000"/>
+                <w:sz w:val="22"/>
+                <w:szCs w:val="24"/>
+              </w:rPr>
+            </w:pPr>
+            <w:r>
+              <w:rPr>
+                <w:rFonts w:hint="eastAsia"/>
+                <w:b/>
+                <w:bCs/>
+                <w:color w:val="FF0000"/>
+                <w:sz w:val="22"/>
+                <w:szCs w:val="24"/>
+              </w:rPr>
+              <w:t>1</w:t>
+            </w:r>
+            <w:r>
+              <w:rPr>
+                <w:b/>
+                <w:bCs/>
+                <w:color w:val="FF0000"/>
+                <w:sz w:val="22"/>
+                <w:szCs w:val="24"/>
+              </w:rPr>
+              <w:t>8</w:t>
+            </w:r>
+          </w:p>
+        </w:tc>
+        <w:tc>
+          <w:tcPr>
+            <w:tcW w:w="1288" w:type="dxa"/>
+            <w:tcBorders>
+              <w:top w:val="single" w:sz="4" w:space="0" w:color="auto"/>
+              <w:left w:val="single" w:sz="4" w:space="0" w:color="auto"/>
+              <w:bottom w:val="single" w:sz="4" w:space="0" w:color="auto"/>
+              <w:right w:val="single" w:sz="4" w:space="0" w:color="auto"/>
+            </w:tcBorders>
+            <w:shd w:val="clear" w:color="auto" w:fill="auto"/>
+          </w:tcPr>
+          <w:p>
+            <w:pPr>
+              <w:spacing w:line="240" w:lineRule="auto"/>
+              <w:jc w:val="center"/>
+              <w:rPr>
+                <w:b/>
+                <w:bCs/>
+                <w:sz w:val="22"/>
+                <w:szCs w:val="24"/>
+              </w:rPr>
+            </w:pPr>
+            <w:r>
+              <w:rPr>
+                <w:rFonts w:hint="eastAsia"/>
+                <w:b/>
+                <w:bCs/>
+                <w:sz w:val="22"/>
+                <w:szCs w:val="24"/>
+              </w:rPr>
+              <w:t>1</w:t>
+            </w:r>
+            <w:r>
+              <w:rPr>
+                <w:b/>
+                <w:bCs/>
+                <w:sz w:val="22"/>
+                <w:szCs w:val="24"/>
+              </w:rPr>
+              <w:t>9</w:t>
+            </w:r>
+          </w:p>
+        </w:tc>
+        <w:tc>
+          <w:tcPr>
+            <w:tcW w:w="1288" w:type="dxa"/>
+            <w:tcBorders>
+              <w:top w:val="single" w:sz="4" w:space="0" w:color="auto"/>
+              <w:left w:val="single" w:sz="4" w:space="0" w:color="auto"/>
+              <w:bottom w:val="single" w:sz="4" w:space="0" w:color="auto"/>
+              <w:right w:val="single" w:sz="4" w:space="0" w:color="auto"/>
+            </w:tcBorders>
+            <w:shd w:val="clear" w:color="auto" w:fill="auto"/>
+          </w:tcPr>
+          <w:p>
+            <w:pPr>
+              <w:spacing w:line="240" w:lineRule="auto"/>
+              <w:jc w:val="center"/>
+              <w:rPr>
+                <w:b/>
+                <w:bCs/>
+                <w:sz w:val="22"/>
+                <w:szCs w:val="24"/>
+              </w:rPr>
+            </w:pPr>
+            <w:r>
+              <w:rPr>
+                <w:rFonts w:hint="eastAsia"/>
+                <w:b/>
+                <w:bCs/>
+                <w:sz w:val="22"/>
+                <w:szCs w:val="24"/>
+              </w:rPr>
+              <w:t>2</w:t>
+            </w:r>
+            <w:r>
+              <w:rPr>
+                <w:b/>
+                <w:bCs/>
+                <w:sz w:val="22"/>
+                <w:szCs w:val="24"/>
+              </w:rPr>
+              <w:t>0</w:t>
+            </w:r>
+          </w:p>
+        </w:tc>
+        <w:tc>
+          <w:tcPr>
+            <w:tcW w:w="1288" w:type="dxa"/>
+            <w:tcBorders>
+              <w:top w:val="single" w:sz="4" w:space="0" w:color="auto"/>
+              <w:left w:val="single" w:sz="4" w:space="0" w:color="auto"/>
+              <w:bottom w:val="single" w:sz="4" w:space="0" w:color="auto"/>
+              <w:right w:val="single" w:sz="4" w:space="0" w:color="auto"/>
+            </w:tcBorders>
+            <w:shd w:val="clear" w:color="auto" w:fill="ED7D31" w:themeFill="accent2"/>
+          </w:tcPr>
+          <w:p>
+            <w:pPr>
+              <w:spacing w:line="240" w:lineRule="auto"/>
+              <w:jc w:val="center"/>
+              <w:rPr>
+                <w:b/>
+                <w:bCs/>
+                <w:sz w:val="22"/>
+                <w:szCs w:val="24"/>
+              </w:rPr>
+            </w:pPr>
+            <w:r>
+              <w:rPr>
+                <w:rFonts w:hint="eastAsia"/>
+                <w:b/>
+                <w:bCs/>
+                <w:sz w:val="22"/>
+                <w:szCs w:val="24"/>
+              </w:rPr>
+              <w:t>2</w:t>
+            </w:r>
+            <w:r>
+              <w:rPr>
+                <w:b/>
+                <w:bCs/>
+                <w:sz w:val="22"/>
+                <w:szCs w:val="24"/>
+              </w:rPr>
+              <w:t>1</w:t>
+            </w:r>
+          </w:p>
+        </w:tc>
+        <w:tc>
+          <w:tcPr>
+            <w:tcW w:w="1288" w:type="dxa"/>
+            <w:tcBorders>
+              <w:top w:val="single" w:sz="4" w:space="0" w:color="auto"/>
+              <w:left w:val="single" w:sz="4" w:space="0" w:color="auto"/>
+              <w:bottom w:val="single" w:sz="4" w:space="0" w:color="auto"/>
+              <w:right w:val="single" w:sz="4" w:space="0" w:color="auto"/>
+            </w:tcBorders>
+            <w:shd w:val="clear" w:color="auto" w:fill="auto"/>
+          </w:tcPr>
+          <w:p>
+            <w:pPr>
+              <w:spacing w:line="240" w:lineRule="auto"/>
+              <w:jc w:val="center"/>
+              <w:rPr>
+                <w:b/>
+                <w:bCs/>
+                <w:sz w:val="22"/>
+                <w:szCs w:val="24"/>
+              </w:rPr>
+            </w:pPr>
+            <w:r>
+              <w:rPr>
+                <w:rFonts w:hint="eastAsia"/>
+                <w:b/>
+                <w:bCs/>
+                <w:sz w:val="22"/>
+                <w:szCs w:val="24"/>
+              </w:rPr>
+              <w:t>2</w:t>
+            </w:r>
+            <w:r>
+              <w:rPr>
+                <w:b/>
+                <w:bCs/>
+                <w:sz w:val="22"/>
+                <w:szCs w:val="24"/>
+              </w:rPr>
+              <w:t>2</w:t>
+            </w:r>
+          </w:p>
+        </w:tc>
+        <w:tc>
+          <w:tcPr>
+            <w:tcW w:w="1288" w:type="dxa"/>
+            <w:tcBorders>
+              <w:top w:val="single" w:sz="4" w:space="0" w:color="auto"/>
+              <w:left w:val="single" w:sz="4" w:space="0" w:color="auto"/>
+              <w:bottom w:val="single" w:sz="4" w:space="0" w:color="auto"/>
+              <w:right w:val="single" w:sz="4" w:space="0" w:color="auto"/>
+            </w:tcBorders>
+            <w:shd w:val="clear" w:color="auto" w:fill="auto"/>
+          </w:tcPr>
+          <w:p>
+            <w:pPr>
+              <w:spacing w:line="240" w:lineRule="auto"/>
+              <w:jc w:val="center"/>
+              <w:rPr>
+                <w:b/>
+                <w:bCs/>
+                <w:sz w:val="22"/>
+                <w:szCs w:val="24"/>
+              </w:rPr>
+            </w:pPr>
+            <w:r>
+              <w:rPr>
+                <w:rFonts w:hint="eastAsia"/>
+                <w:b/>
+                <w:bCs/>
+                <w:sz w:val="22"/>
+                <w:szCs w:val="24"/>
+              </w:rPr>
+              <w:t>2</w:t>
+            </w:r>
+            <w:r>
+              <w:rPr>
+                <w:b/>
+                <w:bCs/>
+                <w:sz w:val="22"/>
+                <w:szCs w:val="24"/>
+              </w:rPr>
+              <w:t>3</w:t>
+            </w:r>
+          </w:p>
+        </w:tc>
+        <w:tc>
+          <w:tcPr>
+            <w:tcW w:w="1288" w:type="dxa"/>
+            <w:tcBorders>
+              <w:top w:val="single" w:sz="4" w:space="0" w:color="auto"/>
+              <w:left w:val="single" w:sz="4" w:space="0" w:color="auto"/>
+              <w:bottom w:val="single" w:sz="4" w:space="0" w:color="auto"/>
+              <w:right w:val="single" w:sz="4" w:space="0" w:color="auto"/>
+            </w:tcBorders>
+            <w:shd w:val="clear" w:color="auto" w:fill="auto"/>
+          </w:tcPr>
+          <w:p>
+            <w:pPr>
+              <w:spacing w:line="240" w:lineRule="auto"/>
+              <w:jc w:val="center"/>
+              <w:rPr>
+                <w:b/>
+                <w:bCs/>
+                <w:color w:val="4472C4" w:themeColor="accent1"/>
+                <w:sz w:val="22"/>
+                <w:szCs w:val="24"/>
+              </w:rPr>
+            </w:pPr>
+            <w:r>
+              <w:rPr>
+                <w:rFonts w:hint="eastAsia"/>
+                <w:b/>
+                <w:bCs/>
+                <w:color w:val="4472C4" w:themeColor="accent1"/>
+                <w:sz w:val="22"/>
+                <w:szCs w:val="24"/>
+              </w:rPr>
+              <w:t>2</w:t>
+            </w:r>
+            <w:r>
+              <w:rPr>
+                <w:b/>
+                <w:bCs/>
+                <w:color w:val="4472C4" w:themeColor="accent1"/>
+                <w:sz w:val="22"/>
+                <w:szCs w:val="24"/>
+              </w:rPr>
+              <w:t>4</w:t>
+            </w:r>
+          </w:p>
+        </w:tc>
+      </w:tr>
+      <w:tr>
+        <w:tc>
+          <w:tcPr>
+            <w:tcW w:w="1288" w:type="dxa"/>
+            <w:tcBorders>
+              <w:top w:val="single" w:sz="4" w:space="0" w:color="auto"/>
+              <w:left w:val="single" w:sz="4" w:space="0" w:color="auto"/>
+              <w:bottom w:val="single" w:sz="4" w:space="0" w:color="auto"/>
+              <w:right w:val="single" w:sz="4" w:space="0" w:color="auto"/>
+            </w:tcBorders>
+            <w:shd w:val="clear" w:color="auto" w:fill="auto"/>
+          </w:tcPr>
+          <w:p>
+            <w:pPr>
+              <w:spacing w:line="240" w:lineRule="auto"/>
+              <w:jc w:val="center"/>
+              <w:rPr>
+                <w:b/>
+                <w:bCs/>
+                <w:color w:val="FF0000"/>
+                <w:sz w:val="22"/>
+                <w:szCs w:val="24"/>
+              </w:rPr>
+            </w:pPr>
+            <w:r>
+              <w:rPr>
+                <w:rFonts w:hint="eastAsia"/>
+                <w:b/>
+                <w:bCs/>
+                <w:color w:val="FF0000"/>
+                <w:sz w:val="22"/>
+                <w:szCs w:val="24"/>
+              </w:rPr>
+              <w:t>2</w:t>
+            </w:r>
+            <w:r>
+              <w:rPr>
+                <w:b/>
+                <w:bCs/>
+                <w:color w:val="FF0000"/>
+                <w:sz w:val="22"/>
+                <w:szCs w:val="24"/>
+              </w:rPr>
+              <w:t>5</w:t>
+            </w:r>
+          </w:p>
+        </w:tc>
+        <w:tc>
+          <w:tcPr>
+            <w:tcW w:w="1288" w:type="dxa"/>
+            <w:tcBorders>
+              <w:top w:val="single" w:sz="4" w:space="0" w:color="auto"/>
+              <w:left w:val="single" w:sz="4" w:space="0" w:color="auto"/>
+              <w:bottom w:val="single" w:sz="4" w:space="0" w:color="auto"/>
+              <w:right w:val="single" w:sz="4" w:space="0" w:color="auto"/>
+            </w:tcBorders>
+            <w:shd w:val="clear" w:color="auto" w:fill="auto"/>
+          </w:tcPr>
+          <w:p>
+            <w:pPr>
+              <w:spacing w:line="240" w:lineRule="auto"/>
+              <w:jc w:val="center"/>
+              <w:rPr>
+                <w:b/>
+                <w:bCs/>
+                <w:sz w:val="22"/>
+                <w:szCs w:val="24"/>
+              </w:rPr>
+            </w:pPr>
+            <w:r>
+              <w:rPr>
+                <w:rFonts w:hint="eastAsia"/>
+                <w:b/>
+                <w:bCs/>
+                <w:sz w:val="22"/>
+                <w:szCs w:val="24"/>
+              </w:rPr>
+              <w:t>2</w:t>
+            </w:r>
+            <w:r>
+              <w:rPr>
+                <w:b/>
+                <w:bCs/>
+                <w:sz w:val="22"/>
+                <w:szCs w:val="24"/>
+              </w:rPr>
+              <w:t>6</w:t>
+            </w:r>
+          </w:p>
+        </w:tc>
+        <w:tc>
+          <w:tcPr>
+            <w:tcW w:w="1288" w:type="dxa"/>
+            <w:tcBorders>
+              <w:top w:val="single" w:sz="4" w:space="0" w:color="auto"/>
+              <w:left w:val="single" w:sz="4" w:space="0" w:color="auto"/>
+              <w:bottom w:val="single" w:sz="4" w:space="0" w:color="auto"/>
+              <w:right w:val="single" w:sz="4" w:space="0" w:color="auto"/>
+            </w:tcBorders>
+            <w:shd w:val="clear" w:color="auto" w:fill="auto"/>
+          </w:tcPr>
+          <w:p>
+            <w:pPr>
+              <w:spacing w:line="240" w:lineRule="auto"/>
+              <w:jc w:val="center"/>
+              <w:rPr>
+                <w:b/>
+                <w:bCs/>
+                <w:sz w:val="22"/>
+                <w:szCs w:val="24"/>
+              </w:rPr>
+            </w:pPr>
+            <w:r>
+              <w:rPr>
+                <w:rFonts w:hint="eastAsia"/>
+                <w:b/>
+                <w:bCs/>
+                <w:sz w:val="22"/>
+                <w:szCs w:val="24"/>
+              </w:rPr>
+              <w:t>2</w:t>
+            </w:r>
+            <w:r>
+              <w:rPr>
+                <w:b/>
+                <w:bCs/>
+                <w:sz w:val="22"/>
+                <w:szCs w:val="24"/>
+              </w:rPr>
+              <w:t>7</w:t>
+            </w:r>
+          </w:p>
+        </w:tc>
+        <w:tc>
+          <w:tcPr>
+            <w:tcW w:w="1288" w:type="dxa"/>
+            <w:tcBorders>
+              <w:top w:val="single" w:sz="4" w:space="0" w:color="auto"/>
+              <w:left w:val="single" w:sz="4" w:space="0" w:color="auto"/>
+              <w:bottom w:val="single" w:sz="4" w:space="0" w:color="auto"/>
+              <w:right w:val="single" w:sz="4" w:space="0" w:color="auto"/>
+            </w:tcBorders>
+            <w:shd w:val="clear" w:color="auto" w:fill="auto"/>
+          </w:tcPr>
+          <w:p>
+            <w:pPr>
+              <w:spacing w:line="240" w:lineRule="auto"/>
+              <w:jc w:val="center"/>
+              <w:rPr>
+                <w:b/>
+                <w:bCs/>
+                <w:sz w:val="22"/>
+                <w:szCs w:val="24"/>
+              </w:rPr>
+            </w:pPr>
+            <w:r>
+              <w:rPr>
+                <w:rFonts w:hint="eastAsia"/>
+                <w:b/>
+                <w:bCs/>
+                <w:sz w:val="22"/>
+                <w:szCs w:val="24"/>
+              </w:rPr>
+              <w:t>2</w:t>
+            </w:r>
+            <w:r>
+              <w:rPr>
+                <w:b/>
+                <w:bCs/>
+                <w:sz w:val="22"/>
+                <w:szCs w:val="24"/>
+              </w:rPr>
+              <w:t>8</w:t>
+            </w:r>
+          </w:p>
+        </w:tc>
+        <w:tc>
+          <w:tcPr>
+            <w:tcW w:w="1288" w:type="dxa"/>
+            <w:tcBorders>
+              <w:top w:val="single" w:sz="4" w:space="0" w:color="auto"/>
+              <w:left w:val="single" w:sz="4" w:space="0" w:color="auto"/>
+              <w:bottom w:val="single" w:sz="4" w:space="0" w:color="auto"/>
+              <w:right w:val="single" w:sz="4" w:space="0" w:color="auto"/>
+            </w:tcBorders>
+            <w:shd w:val="clear" w:color="auto" w:fill="auto"/>
+          </w:tcPr>
+          <w:p>
+            <w:pPr>
+              <w:spacing w:line="240" w:lineRule="auto"/>
+              <w:jc w:val="center"/>
+              <w:rPr>
+                <w:b/>
+                <w:bCs/>
+                <w:sz w:val="22"/>
+                <w:szCs w:val="24"/>
+              </w:rPr>
+            </w:pPr>
+            <w:r>
+              <w:rPr>
+                <w:rFonts w:hint="eastAsia"/>
+                <w:b/>
+                <w:bCs/>
+                <w:sz w:val="22"/>
+                <w:szCs w:val="24"/>
+              </w:rPr>
+              <w:t>2</w:t>
+            </w:r>
+            <w:r>
+              <w:rPr>
+                <w:b/>
+                <w:bCs/>
+                <w:sz w:val="22"/>
+                <w:szCs w:val="24"/>
+              </w:rPr>
+              <w:t>9</w:t>
+            </w:r>
+          </w:p>
+        </w:tc>
+        <w:tc>
+          <w:tcPr>
+            <w:tcW w:w="1288" w:type="dxa"/>
+            <w:tcBorders>
+              <w:top w:val="single" w:sz="4" w:space="0" w:color="auto"/>
+              <w:left w:val="single" w:sz="4" w:space="0" w:color="auto"/>
+              <w:bottom w:val="single" w:sz="4" w:space="0" w:color="auto"/>
+              <w:right w:val="single" w:sz="4" w:space="0" w:color="auto"/>
+            </w:tcBorders>
+            <w:shd w:val="clear" w:color="auto" w:fill="auto"/>
+          </w:tcPr>
+          <w:p>
+            <w:pPr>
+              <w:spacing w:line="240" w:lineRule="auto"/>
+              <w:jc w:val="center"/>
+              <w:rPr>
+                <w:b/>
+                <w:bCs/>
+                <w:sz w:val="22"/>
+                <w:szCs w:val="24"/>
+              </w:rPr>
+            </w:pPr>
+            <w:r>
+              <w:rPr>
+                <w:rFonts w:hint="eastAsia"/>
+                <w:b/>
+                <w:bCs/>
+                <w:sz w:val="22"/>
+                <w:szCs w:val="24"/>
+              </w:rPr>
+              <w:t>3</w:t>
+            </w:r>
+            <w:r>
+              <w:rPr>
+                <w:b/>
+                <w:bCs/>
+                <w:sz w:val="22"/>
+                <w:szCs w:val="24"/>
+              </w:rPr>
+              <w:t>0</w:t>
+            </w:r>
+          </w:p>
+        </w:tc>
+        <w:tc>
+          <w:tcPr>
+            <w:tcW w:w="1288" w:type="dxa"/>
+            <w:tcBorders>
+              <w:top w:val="single" w:sz="4" w:space="0" w:color="auto"/>
+              <w:left w:val="single" w:sz="4" w:space="0" w:color="auto"/>
+              <w:bottom w:val="single" w:sz="4" w:space="0" w:color="auto"/>
+              <w:right w:val="single" w:sz="4" w:space="0" w:color="auto"/>
+            </w:tcBorders>
+            <w:shd w:val="clear" w:color="auto" w:fill="auto"/>
+          </w:tcPr>
+          <w:p>
+            <w:pPr>
+              <w:spacing w:line="240" w:lineRule="auto"/>
+              <w:rPr>
+                <w:rFonts w:hint="eastAsia"/>
+                <w:color w:val="4472C4" w:themeColor="accent1"/>
+                <w:sz w:val="22"/>
+                <w:szCs w:val="24"/>
+              </w:rPr>
+            </w:pPr>
+          </w:p>
+        </w:tc>
+      </w:tr>
+    </w:tbl>
+    <w:p>
+      <w:pPr>
+        <w:spacing w:before="240" w:line="120" w:lineRule="auto"/>
+      </w:pPr>
+      <w:r>
+        <w:rPr>
+          <w:rFonts w:hint="eastAsia"/>
+        </w:rPr>
+        <w:t xml:space="preserve"> * 공부 제한되는 </w:t>
+      </w:r>
+      <w:proofErr w:type="gramStart"/>
+      <w:r>
+        <w:rPr>
+          <w:rFonts w:hint="eastAsia"/>
+        </w:rPr>
+        <w:t>날 :</w:t>
+      </w:r>
+      <w:proofErr w:type="gramEnd"/>
+      <w:r>
+        <w:t xml:space="preserve"> </w:t>
+      </w:r>
+      <w:r>
+        <w:rPr>
+          <w:rFonts w:hint="eastAsia"/>
+          <w:strike/>
+          <w:shd w:val="clear" w:color="auto" w:fill="ED7D31" w:themeFill="accent2"/>
+        </w:rPr>
+        <w:t>강남 세브란스 병원</w:t>
+      </w:r>
+      <w:r>
+        <w:rPr>
+          <w:strike/>
+          <w:shd w:val="clear" w:color="auto" w:fill="ED7D31" w:themeFill="accent2"/>
+        </w:rPr>
+        <w:t xml:space="preserve"> </w:t>
+      </w:r>
+      <w:r>
+        <w:rPr>
+          <w:rFonts w:hint="eastAsia"/>
+          <w:strike/>
+          <w:shd w:val="clear" w:color="auto" w:fill="ED7D31" w:themeFill="accent2"/>
+        </w:rPr>
+        <w:t>방문</w:t>
+      </w:r>
+      <w:r>
+        <w:rPr>
+          <w:rFonts w:hint="eastAsia"/>
+        </w:rPr>
+        <w:t xml:space="preserve">, </w:t>
+      </w:r>
+      <w:r>
+        <w:rPr>
+          <w:rFonts w:hint="eastAsia"/>
+          <w:shd w:val="clear" w:color="auto" w:fill="FFFF00"/>
+        </w:rPr>
+        <w:t>추석</w:t>
+      </w:r>
+      <w:r>
+        <w:t xml:space="preserve"> </w:t>
+      </w:r>
+    </w:p>
+    <w:p>
+      <w:pPr>
+        <w:spacing w:before="240" w:line="120" w:lineRule="auto"/>
+      </w:pPr>
+    </w:p>
+    <w:p>
+      <w:pPr>
+        <w:rPr>
+          <w:b/>
+          <w:bCs/>
+        </w:rPr>
+      </w:pPr>
+      <w:r>
+        <w:rPr>
+          <w:rFonts w:hint="eastAsia"/>
+          <w:b/>
+          <w:bCs/>
+          <w:sz w:val="22"/>
+          <w:szCs w:val="24"/>
+        </w:rPr>
+        <w:t xml:space="preserve">3. </w:t>
+      </w:r>
+      <w:r>
+        <w:rPr>
+          <w:rFonts w:hint="eastAsia"/>
+          <w:b/>
+          <w:bCs/>
+          <w:sz w:val="22"/>
+          <w:szCs w:val="24"/>
+        </w:rPr>
+        <w:t xml:space="preserve">부족했던 </w:t>
+      </w:r>
+      <w:proofErr w:type="gramStart"/>
+      <w:r>
+        <w:rPr>
+          <w:rFonts w:hint="eastAsia"/>
+          <w:b/>
+          <w:bCs/>
+          <w:sz w:val="22"/>
+          <w:szCs w:val="24"/>
+        </w:rPr>
+        <w:t xml:space="preserve">점 </w:t>
+      </w:r>
+      <w:r>
+        <w:rPr>
+          <w:b/>
+          <w:bCs/>
+          <w:sz w:val="22"/>
+          <w:szCs w:val="24"/>
+        </w:rPr>
+        <w:t>/</w:t>
+      </w:r>
+      <w:proofErr w:type="gramEnd"/>
+      <w:r>
+        <w:rPr>
+          <w:b/>
+          <w:bCs/>
+          <w:sz w:val="22"/>
+          <w:szCs w:val="24"/>
+        </w:rPr>
+        <w:t xml:space="preserve"> </w:t>
+      </w:r>
+      <w:r>
+        <w:rPr>
+          <w:rFonts w:hint="eastAsia"/>
+          <w:b/>
+          <w:bCs/>
+          <w:sz w:val="22"/>
+          <w:szCs w:val="24"/>
+        </w:rPr>
+        <w:t xml:space="preserve">추후 공부할 내용들 </w:t>
+      </w:r>
+    </w:p>
+    <w:p>
+      <w:pPr>
+        <w:spacing w:before="240" w:line="120" w:lineRule="auto"/>
+        <w:ind w:firstLine="195"/>
+      </w:pPr>
+      <w:r>
+        <w:rPr>
+          <w:rFonts w:hint="eastAsia"/>
+        </w:rPr>
+        <w:t xml:space="preserve">1) </w:t>
+      </w:r>
+      <w:r>
+        <w:rPr>
+          <w:rFonts w:hint="eastAsia"/>
+        </w:rPr>
+        <w:t xml:space="preserve">논문 연구 주제 접근 </w:t>
+      </w:r>
+      <w:proofErr w:type="gramStart"/>
+      <w:r>
+        <w:rPr>
+          <w:rFonts w:hint="eastAsia"/>
+        </w:rPr>
+        <w:t xml:space="preserve">방식 </w:t>
+      </w:r>
+      <w:r>
+        <w:t>:</w:t>
+      </w:r>
+      <w:proofErr w:type="gramEnd"/>
+      <w:r>
+        <w:t xml:space="preserve"> </w:t>
+      </w:r>
+      <w:r>
+        <w:rPr>
+          <w:rFonts w:hint="eastAsia"/>
+        </w:rPr>
+        <w:t>쉬운 길로 가지 말 것.</w:t>
+      </w:r>
+      <w:r>
+        <w:t xml:space="preserve"> </w:t>
+      </w:r>
+      <w:r>
+        <w:rPr>
+          <w:rFonts w:hint="eastAsia"/>
+        </w:rPr>
+        <w:t>어렵더라도 매력적인 문제를 찾자</w:t>
+      </w:r>
+      <w:r>
+        <w:t xml:space="preserve"> </w:t>
+      </w:r>
+    </w:p>
+    <w:p>
+      <w:pPr>
+        <w:spacing w:before="240" w:line="120" w:lineRule="auto"/>
+        <w:ind w:firstLine="195"/>
+        <w:rPr>
+          <w:rFonts w:hint="eastAsia"/>
+        </w:rPr>
+      </w:pPr>
+      <w:r>
+        <w:rPr>
+          <w:rFonts w:hint="eastAsia"/>
+        </w:rPr>
+        <w:t>2</w:t>
+      </w:r>
+      <w:r>
+        <w:t xml:space="preserve">) </w:t>
+      </w:r>
+      <w:r>
+        <w:rPr>
+          <w:rFonts w:hint="eastAsia"/>
+        </w:rPr>
+        <w:t>강화학습 공부는 한동안 내려놓기.</w:t>
+      </w:r>
+      <w:r>
+        <w:t xml:space="preserve"> </w:t>
+      </w:r>
+      <w:r>
+        <w:rPr>
+          <w:rFonts w:hint="eastAsia"/>
+        </w:rPr>
+        <w:t xml:space="preserve">연구 주제에 맞춰서 할 수 있는 것을 다하기 </w:t>
+      </w:r>
+    </w:p>
+    <w:p>
+      <w:pPr>
+        <w:widowControl/>
+        <w:wordWrap/>
+        <w:autoSpaceDE/>
+        <w:autoSpaceDN/>
+        <w:spacing w:line="259" w:lineRule="auto"/>
+        <w:rPr>
+          <w:rFonts w:hint="eastAsia"/>
+        </w:rPr>
+      </w:pPr>
     </w:p>
     <w:sectPr>
       <w:pgSz w:w="11906" w:h="16838"/>

</xml_diff>